<commit_message>
Actualice la imagen de la arquitectura utilizada MVC y el diagrama de despliegue
</commit_message>
<xml_diff>
--- a/Documentacion/ArquitecturaInvenginius (2).docx
+++ b/Documentacion/ArquitecturaInvenginius (2).docx
@@ -1,6 +1,6 @@
 
 <file path=word/document.xml><?xml version="1.0" encoding="utf-8"?>
-<w:document xmlns:wpc="http://schemas.microsoft.com/office/word/2010/wordprocessingCanvas" xmlns:cx="http://schemas.microsoft.com/office/drawing/2014/chartex" xmlns:cx1="http://schemas.microsoft.com/office/drawing/2015/9/8/chartex" xmlns:cx2="http://schemas.microsoft.com/office/drawing/2015/10/21/chartex" xmlns:cx3="http://schemas.microsoft.com/office/drawing/2016/5/9/chartex" xmlns:cx4="http://schemas.microsoft.com/office/drawing/2016/5/10/chartex" xmlns:cx5="http://schemas.microsoft.com/office/drawing/2016/5/11/chartex" xmlns:cx6="http://schemas.microsoft.com/office/drawing/2016/5/12/chartex" xmlns:cx7="http://schemas.microsoft.com/office/drawing/2016/5/13/chartex" xmlns:cx8="http://schemas.microsoft.com/office/drawing/2016/5/14/chartex" xmlns:mc="http://schemas.openxmlformats.org/markup-compatibility/2006" xmlns:aink="http://schemas.microsoft.com/office/drawing/2016/ink" xmlns:am3d="http://schemas.microsoft.com/office/drawing/2017/model3d" xmlns:o="urn:schemas-microsoft-com:office:office" xmlns:oel="http://schemas.microsoft.com/office/2019/extlst" xmlns:r="http://schemas.openxmlformats.org/officeDocument/2006/relationships" xmlns:m="http://schemas.openxmlformats.org/officeDocument/2006/math" xmlns:v="urn:schemas-microsoft-com:vml" xmlns:wp14="http://schemas.microsoft.com/office/word/2010/wordprocessingDrawing" xmlns:wp="http://schemas.openxmlformats.org/drawingml/2006/wordprocessingDrawing" xmlns:w10="urn:schemas-microsoft-com:office:word" xmlns:w="http://schemas.openxmlformats.org/wordprocessingml/2006/main" xmlns:w14="http://schemas.microsoft.com/office/word/2010/wordml" xmlns:w15="http://schemas.microsoft.com/office/word/2012/wordml" xmlns:w16cex="http://schemas.microsoft.com/office/word/2018/wordml/cex" xmlns:w16cid="http://schemas.microsoft.com/office/word/2016/wordml/cid" xmlns:w16="http://schemas.microsoft.com/office/word/2018/wordml" xmlns:w16du="http://schemas.microsoft.com/office/word/2023/wordml/word16du" xmlns:w16sdtdh="http://schemas.microsoft.com/office/word/2020/wordml/sdtdatahash" xmlns:w16se="http://schemas.microsoft.com/office/word/2015/wordml/symex" xmlns:wpg="http://schemas.microsoft.com/office/word/2010/wordprocessingGroup" xmlns:wpi="http://schemas.microsoft.com/office/word/2010/wordprocessingInk" xmlns:wne="http://schemas.microsoft.com/office/word/2006/wordml" xmlns:wps="http://schemas.microsoft.com/office/word/2010/wordprocessingShape" mc:Ignorable="w14 w15 w16se w16cid w16 w16cex w16sdtdh w16du wp14">
+<w:document xmlns:wpc="http://schemas.microsoft.com/office/word/2010/wordprocessingCanvas" xmlns:cx="http://schemas.microsoft.com/office/drawing/2014/chartex" xmlns:cx1="http://schemas.microsoft.com/office/drawing/2015/9/8/chartex" xmlns:cx2="http://schemas.microsoft.com/office/drawing/2015/10/21/chartex" xmlns:cx3="http://schemas.microsoft.com/office/drawing/2016/5/9/chartex" xmlns:cx4="http://schemas.microsoft.com/office/drawing/2016/5/10/chartex" xmlns:cx5="http://schemas.microsoft.com/office/drawing/2016/5/11/chartex" xmlns:cx6="http://schemas.microsoft.com/office/drawing/2016/5/12/chartex" xmlns:cx7="http://schemas.microsoft.com/office/drawing/2016/5/13/chartex" xmlns:cx8="http://schemas.microsoft.com/office/drawing/2016/5/14/chartex" xmlns:mc="http://schemas.openxmlformats.org/markup-compatibility/2006" xmlns:aink="http://schemas.microsoft.com/office/drawing/2016/ink" xmlns:am3d="http://schemas.microsoft.com/office/drawing/2017/model3d" xmlns:o="urn:schemas-microsoft-com:office:office" xmlns:r="http://schemas.openxmlformats.org/officeDocument/2006/relationships" xmlns:m="http://schemas.openxmlformats.org/officeDocument/2006/math" xmlns:v="urn:schemas-microsoft-com:vml" xmlns:wp14="http://schemas.microsoft.com/office/word/2010/wordprocessingDrawing" xmlns:wp="http://schemas.openxmlformats.org/drawingml/2006/wordprocessingDrawing" xmlns:w10="urn:schemas-microsoft-com:office:word" xmlns:w="http://schemas.openxmlformats.org/wordprocessingml/2006/main" xmlns:w14="http://schemas.microsoft.com/office/word/2010/wordml" xmlns:w15="http://schemas.microsoft.com/office/word/2012/wordml" xmlns:w16cex="http://schemas.microsoft.com/office/word/2018/wordml/cex" xmlns:w16cid="http://schemas.microsoft.com/office/word/2016/wordml/cid" xmlns:w16="http://schemas.microsoft.com/office/word/2018/wordml" xmlns:w16sdtdh="http://schemas.microsoft.com/office/word/2020/wordml/sdtdatahash" xmlns:w16se="http://schemas.microsoft.com/office/word/2015/wordml/symex" xmlns:wpg="http://schemas.microsoft.com/office/word/2010/wordprocessingGroup" xmlns:wpi="http://schemas.microsoft.com/office/word/2010/wordprocessingInk" xmlns:wne="http://schemas.microsoft.com/office/word/2006/wordml" xmlns:wps="http://schemas.microsoft.com/office/word/2010/wordprocessingShape" mc:Ignorable="w14 w15 w16se w16cid w16 w16cex w16sdtdh wp14">
   <w:body>
     <w:p>
       <w:r>
@@ -8,7 +8,7 @@
           <w:noProof/>
         </w:rPr>
         <w:drawing>
-          <wp:anchor distT="0" distB="0" distL="0" distR="0" simplePos="0" relativeHeight="251658240" behindDoc="1" locked="0" layoutInCell="1" hidden="0" allowOverlap="1">
+          <wp:anchor distT="0" distB="0" distL="0" distR="0" simplePos="0" relativeHeight="251658240" behindDoc="1" locked="0" layoutInCell="1" hidden="0" allowOverlap="1" wp14:anchorId="6D659188" wp14:editId="6C8D05B1">
             <wp:simplePos x="0" y="0"/>
             <wp:positionH relativeFrom="column">
               <wp:posOffset>2358390</wp:posOffset>
@@ -136,13 +136,11 @@
         <w:jc w:val="center"/>
       </w:pPr>
       <w:r>
-        <w:t xml:space="preserve">Yordy Erik </w:t>
-      </w:r>
-      <w:proofErr w:type="spellStart"/>
-      <w:r>
-        <w:t>Nuñez</w:t>
-      </w:r>
-      <w:proofErr w:type="spellEnd"/>
+        <w:t>Yordy Erik Nuñez</w:t>
+      </w:r>
+      <w:r>
+        <w:t xml:space="preserve"> Pineda</w:t>
+      </w:r>
     </w:p>
     <w:p>
       <w:pPr>
@@ -159,15 +157,7 @@
         <w:jc w:val="center"/>
       </w:pPr>
       <w:r>
-        <w:t xml:space="preserve">Anyi </w:t>
-      </w:r>
-      <w:proofErr w:type="spellStart"/>
-      <w:r>
-        <w:t>Zujey</w:t>
-      </w:r>
-      <w:proofErr w:type="spellEnd"/>
-      <w:r>
-        <w:t xml:space="preserve"> Gómez</w:t>
+        <w:t>Anyi Zujey Gómez</w:t>
       </w:r>
     </w:p>
     <w:p>
@@ -185,13 +175,8 @@
         <w:jc w:val="center"/>
       </w:pPr>
       <w:r>
-        <w:t xml:space="preserve">Willian Steban </w:t>
-      </w:r>
-      <w:proofErr w:type="spellStart"/>
-      <w:r>
-        <w:t>Gonzalez</w:t>
-      </w:r>
-      <w:proofErr w:type="spellEnd"/>
+        <w:t>Willian Steban Gonzalez</w:t>
+      </w:r>
     </w:p>
     <w:p>
       <w:pPr>
@@ -300,7 +285,14 @@
           <w:color w:val="000000"/>
         </w:rPr>
         <w:lastRenderedPageBreak/>
-        <w:t>Tabla de contenido</w:t>
+        <w:t xml:space="preserve">Tabla de </w:t>
+      </w:r>
+      <w:r>
+        <w:rPr>
+          <w:b/>
+          <w:color w:val="000000"/>
+        </w:rPr>
+        <w:t>contenido</w:t>
       </w:r>
     </w:p>
     <w:sdt>
@@ -311,6 +303,7 @@
           <w:docPartUnique/>
         </w:docPartObj>
       </w:sdtPr>
+      <w:sdtEndPr/>
       <w:sdtContent>
         <w:p>
           <w:pPr>
@@ -751,7 +744,13 @@
                 <w:color w:val="000000"/>
               </w:rPr>
               <w:tab/>
-              <w:t>Movimientos del registro de cada producto que entra a la bodega:</w:t>
+              <w:t>Movimientos del registro de</w:t>
+            </w:r>
+            <w:r>
+              <w:rPr>
+                <w:color w:val="000000"/>
+              </w:rPr>
+              <w:t xml:space="preserve"> cada producto que entra a la bodega:</w:t>
             </w:r>
             <w:r>
               <w:rPr>
@@ -877,7 +876,13 @@
                 <w:color w:val="000000"/>
               </w:rPr>
               <w:tab/>
-              <w:t>Formulario de la lista de productos:</w:t>
+              <w:t>Formulario de la l</w:t>
+            </w:r>
+            <w:r>
+              <w:rPr>
+                <w:color w:val="000000"/>
+              </w:rPr>
+              <w:t>ista de productos:</w:t>
             </w:r>
             <w:r>
               <w:rPr>
@@ -996,7 +1001,13 @@
               <w:rPr>
                 <w:color w:val="000000"/>
               </w:rPr>
-              <w:t>5.9</w:t>
+              <w:t>5</w:t>
+            </w:r>
+            <w:r>
+              <w:rPr>
+                <w:color w:val="000000"/>
+              </w:rPr>
+              <w:t>.9</w:t>
             </w:r>
             <w:r>
               <w:rPr>
@@ -1645,6 +1656,7 @@
           <w:docPartUnique/>
         </w:docPartObj>
       </w:sdtPr>
+      <w:sdtEndPr/>
       <w:sdtContent>
         <w:p>
           <w:pPr>
@@ -1721,7 +1733,16 @@
     <w:p/>
     <w:p>
       <w:r>
-        <w:t>Es fundamental el aplicativo web para garantizar la eficiencia, la escalabilidad y la fiabilidad de la gestión de inventario. Es un aspecto crítico en cualquier negocio que maneje productos físicos. Desde pequeñas tiendas hasta grandes almacenes, la capacidad de rastrear con precisión la entrada, salida y ubicación de los productos es esencial para mantener operaciones fluidas y clientes satisfechos. Se basa en la recopilación, almacenamiento, procesamiento y presentación de datos relacionados con el inventario. Un conjunto complejo de componentes interconectados que trabajan en conjunto para gestionar eficazmente los productos almacenados en una bodega. Al adoptar una arquitectura bien diseñada y escalable, las empresas pueden mejorar la visibilidad, la precisión y la eficiencia de sus operaciones de inventario, lo que a su vez contribuye a una mejor gestión de recursos y a una mayor satisfacción del cliente.</w:t>
+        <w:t xml:space="preserve">Es fundamental el aplicativo web para garantizar la eficiencia, la escalabilidad y la fiabilidad de la gestión de inventario. Es un aspecto crítico en cualquier negocio que maneje </w:t>
+      </w:r>
+      <w:r>
+        <w:t>productos físicos. Desde pequeñas tiendas hasta grandes almacenes, la capacidad de rastrear con precisión la entrada, salida y ubicación de los productos es esencial para mantener operaciones fluidas y clientes satisfechos. Se basa en la recopilación, alma</w:t>
+      </w:r>
+      <w:r>
+        <w:t>cenamiento, procesamiento y presentación de datos relacionados con el inventario. Un conjunto complejo de componentes interconectados que trabajan en conjunto para gestionar eficazmente los productos almacenados en una bodega. Al adoptar una arquitectura b</w:t>
+      </w:r>
+      <w:r>
+        <w:t>ien diseñada y escalable, las empresas pueden mejorar la visibilidad, la precisión y la eficiencia de sus operaciones de inventario, lo que a su vez contribuye a una mejor gestión de recursos y a una mayor satisfacción del cliente.</w:t>
       </w:r>
     </w:p>
     <w:p/>
@@ -1792,47 +1813,40 @@
     <w:p/>
     <w:p>
       <w:r>
-        <w:t>La arquitectura utilizada es:</w:t>
-      </w:r>
-    </w:p>
-    <w:p>
-      <w:pPr>
-        <w:numPr>
-          <w:ilvl w:val="0"/>
-          <w:numId w:val="1"/>
-        </w:numPr>
         <w:rPr>
           <w:b/>
         </w:rPr>
-      </w:pPr>
-      <w:r>
-        <w:rPr>
-          <w:noProof/>
-        </w:rPr>
         <w:drawing>
-          <wp:anchor distT="0" distB="0" distL="114300" distR="114300" simplePos="0" relativeHeight="251659264" behindDoc="0" locked="0" layoutInCell="1" hidden="0" allowOverlap="1">
+          <wp:anchor distT="0" distB="0" distL="114300" distR="114300" simplePos="0" relativeHeight="251681792" behindDoc="0" locked="0" layoutInCell="1" allowOverlap="1" wp14:anchorId="5BF1F207" wp14:editId="5F5A325E">
             <wp:simplePos x="0" y="0"/>
-            <wp:positionH relativeFrom="column">
-              <wp:posOffset>-347980</wp:posOffset>
+            <wp:positionH relativeFrom="margin">
+              <wp:posOffset>-77470</wp:posOffset>
             </wp:positionH>
             <wp:positionV relativeFrom="paragraph">
-              <wp:posOffset>328930</wp:posOffset>
+              <wp:posOffset>167640</wp:posOffset>
             </wp:positionV>
-            <wp:extent cx="6591300" cy="3390900"/>
+            <wp:extent cx="6117590" cy="3665220"/>
             <wp:effectExtent l="0" t="0" r="0" b="0"/>
-            <wp:wrapSquare wrapText="bothSides" distT="0" distB="0" distL="114300" distR="114300"/>
-            <wp:docPr id="2116503967" name="image22.png"/>
-            <wp:cNvGraphicFramePr/>
+            <wp:wrapTopAndBottom/>
+            <wp:docPr id="2" name="Imagen 2"/>
+            <wp:cNvGraphicFramePr>
+              <a:graphicFrameLocks xmlns:a="http://schemas.openxmlformats.org/drawingml/2006/main" noChangeAspect="1"/>
+            </wp:cNvGraphicFramePr>
             <a:graphic xmlns:a="http://schemas.openxmlformats.org/drawingml/2006/main">
               <a:graphicData uri="http://schemas.openxmlformats.org/drawingml/2006/picture">
                 <pic:pic xmlns:pic="http://schemas.openxmlformats.org/drawingml/2006/picture">
                   <pic:nvPicPr>
-                    <pic:cNvPr id="0" name="image22.png"/>
-                    <pic:cNvPicPr preferRelativeResize="0"/>
+                    <pic:cNvPr id="1" name=""/>
+                    <pic:cNvPicPr/>
                   </pic:nvPicPr>
                   <pic:blipFill>
-                    <a:blip r:embed="rId9"/>
-                    <a:srcRect/>
+                    <a:blip r:embed="rId9">
+                      <a:extLst>
+                        <a:ext uri="{28A0092B-C50C-407E-A947-70E740481C1C}">
+                          <a14:useLocalDpi xmlns:a14="http://schemas.microsoft.com/office/drawing/2010/main" val="0"/>
+                        </a:ext>
+                      </a:extLst>
+                    </a:blip>
                     <a:stretch>
                       <a:fillRect/>
                     </a:stretch>
@@ -1840,12 +1854,11 @@
                   <pic:spPr>
                     <a:xfrm>
                       <a:off x="0" y="0"/>
-                      <a:ext cx="6591300" cy="3390900"/>
+                      <a:ext cx="6117590" cy="3665220"/>
                     </a:xfrm>
                     <a:prstGeom prst="rect">
                       <a:avLst/>
                     </a:prstGeom>
-                    <a:ln/>
                   </pic:spPr>
                 </pic:pic>
               </a:graphicData>
@@ -1860,6 +1873,20 @@
         </w:drawing>
       </w:r>
       <w:r>
+        <w:t>La arquitectura utilizada es:</w:t>
+      </w:r>
+    </w:p>
+    <w:p>
+      <w:pPr>
+        <w:numPr>
+          <w:ilvl w:val="0"/>
+          <w:numId w:val="1"/>
+        </w:numPr>
+        <w:rPr>
+          <w:b/>
+        </w:rPr>
+      </w:pPr>
+      <w:r>
         <w:rPr>
           <w:b/>
         </w:rPr>
@@ -1924,7 +1951,7 @@
           <w:noProof/>
         </w:rPr>
         <w:drawing>
-          <wp:anchor distT="0" distB="0" distL="114300" distR="114300" simplePos="0" relativeHeight="251660288" behindDoc="0" locked="0" layoutInCell="1" hidden="0" allowOverlap="1">
+          <wp:anchor distT="0" distB="0" distL="114300" distR="114300" simplePos="0" relativeHeight="251660288" behindDoc="0" locked="0" layoutInCell="1" hidden="0" allowOverlap="1" wp14:anchorId="7A75FC76" wp14:editId="1B632CE9">
             <wp:simplePos x="0" y="0"/>
             <wp:positionH relativeFrom="column">
               <wp:posOffset>71121</wp:posOffset>
@@ -1988,7 +2015,7 @@
           <w:noProof/>
         </w:rPr>
         <w:drawing>
-          <wp:anchor distT="0" distB="0" distL="0" distR="0" simplePos="0" relativeHeight="251661312" behindDoc="1" locked="0" layoutInCell="1" hidden="0" allowOverlap="1">
+          <wp:anchor distT="0" distB="0" distL="0" distR="0" simplePos="0" relativeHeight="251661312" behindDoc="1" locked="0" layoutInCell="1" hidden="0" allowOverlap="1" wp14:anchorId="46BEABCE" wp14:editId="1BD1CA6A">
             <wp:simplePos x="0" y="0"/>
             <wp:positionH relativeFrom="column">
               <wp:posOffset>737870</wp:posOffset>
@@ -2051,7 +2078,7 @@
           <w:noProof/>
         </w:rPr>
         <w:drawing>
-          <wp:anchor distT="0" distB="0" distL="114300" distR="114300" simplePos="0" relativeHeight="251662336" behindDoc="0" locked="0" layoutInCell="1" hidden="0" allowOverlap="1">
+          <wp:anchor distT="0" distB="0" distL="114300" distR="114300" simplePos="0" relativeHeight="251662336" behindDoc="0" locked="0" layoutInCell="1" hidden="0" allowOverlap="1" wp14:anchorId="5A4F1069" wp14:editId="2635660F">
             <wp:simplePos x="0" y="0"/>
             <wp:positionH relativeFrom="column">
               <wp:posOffset>2128520</wp:posOffset>
@@ -2124,14 +2151,17 @@
     <w:p/>
     <w:p>
       <w:r>
-        <w:t>Para desarrollar el Front-end se utilizará:</w:t>
+        <w:t xml:space="preserve">Para </w:t>
+      </w:r>
+      <w:r>
+        <w:t>desarrollar el Front-end se utilizará:</w:t>
       </w:r>
       <w:r>
         <w:rPr>
           <w:noProof/>
         </w:rPr>
         <w:drawing>
-          <wp:anchor distT="0" distB="0" distL="114300" distR="114300" simplePos="0" relativeHeight="251663360" behindDoc="0" locked="0" layoutInCell="1" hidden="0" allowOverlap="1">
+          <wp:anchor distT="0" distB="0" distL="114300" distR="114300" simplePos="0" relativeHeight="251663360" behindDoc="0" locked="0" layoutInCell="1" hidden="0" allowOverlap="1" wp14:anchorId="69992616" wp14:editId="335715A0">
             <wp:simplePos x="0" y="0"/>
             <wp:positionH relativeFrom="column">
               <wp:posOffset>3281045</wp:posOffset>
@@ -2181,7 +2211,7 @@
           <w:noProof/>
         </w:rPr>
         <w:drawing>
-          <wp:inline distT="0" distB="0" distL="0" distR="0">
+          <wp:inline distT="0" distB="0" distL="0" distR="0" wp14:anchorId="2EE569BA" wp14:editId="3215CCCD">
             <wp:extent cx="2028825" cy="2028825"/>
             <wp:effectExtent l="0" t="0" r="0" b="0"/>
             <wp:docPr id="2116503962" name="image12.png"/>
@@ -2234,7 +2264,7 @@
           <w:noProof/>
         </w:rPr>
         <w:drawing>
-          <wp:inline distT="0" distB="0" distL="0" distR="0">
+          <wp:inline distT="0" distB="0" distL="0" distR="0" wp14:anchorId="095EB236" wp14:editId="10E77E03">
             <wp:extent cx="2117573" cy="2144378"/>
             <wp:effectExtent l="0" t="0" r="0" b="0"/>
             <wp:docPr id="2116503963" name="image1.png" descr="History of All Logos: All Mysql Logos | Mysql, Sql, ? logo"/>
@@ -2274,7 +2304,7 @@
           <w:noProof/>
         </w:rPr>
         <w:drawing>
-          <wp:anchor distT="0" distB="0" distL="114300" distR="114300" simplePos="0" relativeHeight="251664384" behindDoc="0" locked="0" layoutInCell="1" hidden="0" allowOverlap="1">
+          <wp:anchor distT="0" distB="0" distL="114300" distR="114300" simplePos="0" relativeHeight="251664384" behindDoc="0" locked="0" layoutInCell="1" hidden="0" allowOverlap="1" wp14:anchorId="1BD9FC01" wp14:editId="14A56DB6">
             <wp:simplePos x="0" y="0"/>
             <wp:positionH relativeFrom="column">
               <wp:posOffset>3292475</wp:posOffset>
@@ -2330,7 +2360,7 @@
           <w:noProof/>
         </w:rPr>
         <w:drawing>
-          <wp:anchor distT="0" distB="0" distL="114300" distR="114300" simplePos="0" relativeHeight="251665408" behindDoc="0" locked="0" layoutInCell="1" hidden="0" allowOverlap="1">
+          <wp:anchor distT="0" distB="0" distL="114300" distR="114300" simplePos="0" relativeHeight="251665408" behindDoc="0" locked="0" layoutInCell="1" hidden="0" allowOverlap="1" wp14:anchorId="296E8D33" wp14:editId="112BAC35">
             <wp:simplePos x="0" y="0"/>
             <wp:positionH relativeFrom="column">
               <wp:posOffset>927735</wp:posOffset>
@@ -2420,7 +2450,7 @@
           <w:noProof/>
         </w:rPr>
         <w:drawing>
-          <wp:anchor distT="0" distB="0" distL="114300" distR="114300" simplePos="0" relativeHeight="251666432" behindDoc="0" locked="0" layoutInCell="1" hidden="0" allowOverlap="1">
+          <wp:anchor distT="0" distB="0" distL="114300" distR="114300" simplePos="0" relativeHeight="251666432" behindDoc="0" locked="0" layoutInCell="1" hidden="0" allowOverlap="1" wp14:anchorId="537A1617" wp14:editId="0DAE49F9">
             <wp:simplePos x="0" y="0"/>
             <wp:positionH relativeFrom="page">
               <wp:posOffset>1357630</wp:posOffset>
@@ -2539,7 +2569,7 @@
           <w:noProof/>
         </w:rPr>
         <w:drawing>
-          <wp:anchor distT="0" distB="0" distL="114300" distR="114300" simplePos="0" relativeHeight="251667456" behindDoc="0" locked="0" layoutInCell="1" hidden="0" allowOverlap="1">
+          <wp:anchor distT="0" distB="0" distL="114300" distR="114300" simplePos="0" relativeHeight="251667456" behindDoc="0" locked="0" layoutInCell="1" hidden="0" allowOverlap="1" wp14:anchorId="72589239" wp14:editId="4AEE7A76">
             <wp:simplePos x="0" y="0"/>
             <wp:positionH relativeFrom="page">
               <wp:posOffset>1360650</wp:posOffset>
@@ -2606,7 +2636,7 @@
           <w:noProof/>
         </w:rPr>
         <w:drawing>
-          <wp:anchor distT="0" distB="0" distL="114300" distR="114300" simplePos="0" relativeHeight="251668480" behindDoc="0" locked="0" layoutInCell="1" hidden="0" allowOverlap="1">
+          <wp:anchor distT="0" distB="0" distL="114300" distR="114300" simplePos="0" relativeHeight="251668480" behindDoc="0" locked="0" layoutInCell="1" hidden="0" allowOverlap="1" wp14:anchorId="39DCCE1E" wp14:editId="66DC3927">
             <wp:simplePos x="0" y="0"/>
             <wp:positionH relativeFrom="page">
               <wp:posOffset>1293975</wp:posOffset>
@@ -2681,7 +2711,7 @@
         </w:rPr>
         <w:lastRenderedPageBreak/>
         <w:drawing>
-          <wp:anchor distT="0" distB="0" distL="114300" distR="114300" simplePos="0" relativeHeight="251669504" behindDoc="0" locked="0" layoutInCell="1" hidden="0" allowOverlap="1">
+          <wp:anchor distT="0" distB="0" distL="114300" distR="114300" simplePos="0" relativeHeight="251669504" behindDoc="0" locked="0" layoutInCell="1" hidden="0" allowOverlap="1" wp14:anchorId="2989685B" wp14:editId="17754713">
             <wp:simplePos x="0" y="0"/>
             <wp:positionH relativeFrom="page">
               <wp:posOffset>1308263</wp:posOffset>
@@ -2781,7 +2811,7 @@
           <w:noProof/>
         </w:rPr>
         <w:drawing>
-          <wp:anchor distT="0" distB="0" distL="114300" distR="114300" simplePos="0" relativeHeight="251670528" behindDoc="0" locked="0" layoutInCell="1" hidden="0" allowOverlap="1">
+          <wp:anchor distT="0" distB="0" distL="114300" distR="114300" simplePos="0" relativeHeight="251670528" behindDoc="0" locked="0" layoutInCell="1" hidden="0" allowOverlap="1" wp14:anchorId="0934597B" wp14:editId="3859724A">
             <wp:simplePos x="0" y="0"/>
             <wp:positionH relativeFrom="page">
               <wp:posOffset>1205230</wp:posOffset>
@@ -2900,7 +2930,7 @@
           <w:noProof/>
         </w:rPr>
         <w:drawing>
-          <wp:anchor distT="0" distB="0" distL="114300" distR="114300" simplePos="0" relativeHeight="251671552" behindDoc="0" locked="0" layoutInCell="1" hidden="0" allowOverlap="1">
+          <wp:anchor distT="0" distB="0" distL="114300" distR="114300" simplePos="0" relativeHeight="251671552" behindDoc="0" locked="0" layoutInCell="1" hidden="0" allowOverlap="1" wp14:anchorId="5A8259F9" wp14:editId="55C27E2C">
             <wp:simplePos x="0" y="0"/>
             <wp:positionH relativeFrom="page">
               <wp:posOffset>1214755</wp:posOffset>
@@ -2981,7 +3011,7 @@
           <w:noProof/>
         </w:rPr>
         <w:drawing>
-          <wp:anchor distT="0" distB="0" distL="114300" distR="114300" simplePos="0" relativeHeight="251672576" behindDoc="0" locked="0" layoutInCell="1" hidden="0" allowOverlap="1">
+          <wp:anchor distT="0" distB="0" distL="114300" distR="114300" simplePos="0" relativeHeight="251672576" behindDoc="0" locked="0" layoutInCell="1" hidden="0" allowOverlap="1" wp14:anchorId="216F3A39" wp14:editId="43196730">
             <wp:simplePos x="0" y="0"/>
             <wp:positionH relativeFrom="page">
               <wp:posOffset>1214755</wp:posOffset>
@@ -3125,7 +3155,7 @@
           <w:noProof/>
         </w:rPr>
         <w:drawing>
-          <wp:anchor distT="0" distB="0" distL="114300" distR="114300" simplePos="0" relativeHeight="251673600" behindDoc="0" locked="0" layoutInCell="1" hidden="0" allowOverlap="1">
+          <wp:anchor distT="0" distB="0" distL="114300" distR="114300" simplePos="0" relativeHeight="251673600" behindDoc="0" locked="0" layoutInCell="1" hidden="0" allowOverlap="1" wp14:anchorId="4098650B" wp14:editId="31693136">
             <wp:simplePos x="0" y="0"/>
             <wp:positionH relativeFrom="page">
               <wp:posOffset>1214755</wp:posOffset>
@@ -3189,7 +3219,7 @@
           <w:noProof/>
         </w:rPr>
         <w:drawing>
-          <wp:anchor distT="0" distB="0" distL="114300" distR="114300" simplePos="0" relativeHeight="251674624" behindDoc="0" locked="0" layoutInCell="1" hidden="0" allowOverlap="1">
+          <wp:anchor distT="0" distB="0" distL="114300" distR="114300" simplePos="0" relativeHeight="251674624" behindDoc="0" locked="0" layoutInCell="1" hidden="0" allowOverlap="1" wp14:anchorId="2B91B2C5" wp14:editId="0F83F45B">
             <wp:simplePos x="0" y="0"/>
             <wp:positionH relativeFrom="page">
               <wp:posOffset>1224280</wp:posOffset>
@@ -3289,7 +3319,7 @@
           <w:noProof/>
         </w:rPr>
         <w:drawing>
-          <wp:anchor distT="0" distB="0" distL="114300" distR="114300" simplePos="0" relativeHeight="251675648" behindDoc="0" locked="0" layoutInCell="1" hidden="0" allowOverlap="1">
+          <wp:anchor distT="0" distB="0" distL="114300" distR="114300" simplePos="0" relativeHeight="251675648" behindDoc="0" locked="0" layoutInCell="1" hidden="0" allowOverlap="1" wp14:anchorId="5441F0CB" wp14:editId="00BF7C42">
             <wp:simplePos x="0" y="0"/>
             <wp:positionH relativeFrom="page">
               <wp:posOffset>1322550</wp:posOffset>
@@ -3350,7 +3380,10 @@
       <w:bookmarkEnd w:id="14"/>
       <w:r>
         <w:lastRenderedPageBreak/>
-        <w:t>Diagrama de casos de usos</w:t>
+        <w:t xml:space="preserve">Diagrama de </w:t>
+      </w:r>
+      <w:r>
+        <w:t>casos de usos</w:t>
       </w:r>
     </w:p>
     <w:p>
@@ -3359,7 +3392,7 @@
           <w:noProof/>
         </w:rPr>
         <w:drawing>
-          <wp:anchor distT="0" distB="0" distL="114300" distR="114300" simplePos="0" relativeHeight="251676672" behindDoc="0" locked="0" layoutInCell="1" hidden="0" allowOverlap="1">
+          <wp:anchor distT="0" distB="0" distL="114300" distR="114300" simplePos="0" relativeHeight="251676672" behindDoc="0" locked="0" layoutInCell="1" hidden="0" allowOverlap="1" wp14:anchorId="4D0EA1A7" wp14:editId="455C6DEB">
             <wp:simplePos x="0" y="0"/>
             <wp:positionH relativeFrom="column">
               <wp:posOffset>-350518</wp:posOffset>
@@ -3434,7 +3467,7 @@
           <w:noProof/>
         </w:rPr>
         <w:drawing>
-          <wp:anchor distT="0" distB="0" distL="114300" distR="114300" simplePos="0" relativeHeight="251677696" behindDoc="0" locked="0" layoutInCell="1" hidden="0" allowOverlap="1">
+          <wp:anchor distT="0" distB="0" distL="114300" distR="114300" simplePos="0" relativeHeight="251677696" behindDoc="0" locked="0" layoutInCell="1" hidden="0" allowOverlap="1" wp14:anchorId="05F1A50B" wp14:editId="22555437">
             <wp:simplePos x="0" y="0"/>
             <wp:positionH relativeFrom="column">
               <wp:posOffset>-644679</wp:posOffset>
@@ -3526,33 +3559,37 @@
     </w:p>
     <w:p>
       <w:r>
-        <w:rPr>
-          <w:noProof/>
-        </w:rPr>
         <w:drawing>
-          <wp:anchor distT="0" distB="0" distL="114300" distR="114300" simplePos="0" relativeHeight="251678720" behindDoc="0" locked="0" layoutInCell="1" hidden="0" allowOverlap="1">
+          <wp:anchor distT="0" distB="0" distL="114300" distR="114300" simplePos="0" relativeHeight="251680768" behindDoc="0" locked="0" layoutInCell="1" allowOverlap="1" wp14:anchorId="10F8B4BA" wp14:editId="65176EBD">
             <wp:simplePos x="0" y="0"/>
-            <wp:positionH relativeFrom="column">
-              <wp:posOffset>-454179</wp:posOffset>
+            <wp:positionH relativeFrom="margin">
+              <wp:align>center</wp:align>
             </wp:positionH>
             <wp:positionV relativeFrom="paragraph">
-              <wp:posOffset>207018</wp:posOffset>
+              <wp:posOffset>160655</wp:posOffset>
             </wp:positionV>
-            <wp:extent cx="6669569" cy="2438400"/>
-            <wp:effectExtent l="0" t="0" r="0" b="0"/>
-            <wp:wrapSquare wrapText="bothSides" distT="0" distB="0" distL="114300" distR="114300"/>
-            <wp:docPr id="2116503950" name="image16.jpg"/>
-            <wp:cNvGraphicFramePr/>
+            <wp:extent cx="6825162" cy="2964180"/>
+            <wp:effectExtent l="0" t="0" r="0" b="7620"/>
+            <wp:wrapNone/>
+            <wp:docPr id="1" name="Imagen 1"/>
+            <wp:cNvGraphicFramePr>
+              <a:graphicFrameLocks xmlns:a="http://schemas.openxmlformats.org/drawingml/2006/main" noChangeAspect="1"/>
+            </wp:cNvGraphicFramePr>
             <a:graphic xmlns:a="http://schemas.openxmlformats.org/drawingml/2006/main">
               <a:graphicData uri="http://schemas.openxmlformats.org/drawingml/2006/picture">
                 <pic:pic xmlns:pic="http://schemas.openxmlformats.org/drawingml/2006/picture">
                   <pic:nvPicPr>
-                    <pic:cNvPr id="0" name="image16.jpg"/>
-                    <pic:cNvPicPr preferRelativeResize="0"/>
+                    <pic:cNvPr id="1" name=""/>
+                    <pic:cNvPicPr/>
                   </pic:nvPicPr>
                   <pic:blipFill>
-                    <a:blip r:embed="rId30"/>
-                    <a:srcRect/>
+                    <a:blip r:embed="rId30">
+                      <a:extLst>
+                        <a:ext uri="{28A0092B-C50C-407E-A947-70E740481C1C}">
+                          <a14:useLocalDpi xmlns:a14="http://schemas.microsoft.com/office/drawing/2010/main" val="0"/>
+                        </a:ext>
+                      </a:extLst>
+                    </a:blip>
                     <a:stretch>
                       <a:fillRect/>
                     </a:stretch>
@@ -3560,16 +3597,21 @@
                   <pic:spPr>
                     <a:xfrm>
                       <a:off x="0" y="0"/>
-                      <a:ext cx="6669569" cy="2438400"/>
+                      <a:ext cx="6825162" cy="2964180"/>
                     </a:xfrm>
                     <a:prstGeom prst="rect">
                       <a:avLst/>
                     </a:prstGeom>
-                    <a:ln/>
                   </pic:spPr>
                 </pic:pic>
               </a:graphicData>
             </a:graphic>
+            <wp14:sizeRelH relativeFrom="margin">
+              <wp14:pctWidth>0</wp14:pctWidth>
+            </wp14:sizeRelH>
+            <wp14:sizeRelV relativeFrom="margin">
+              <wp14:pctHeight>0</wp14:pctHeight>
+            </wp14:sizeRelV>
           </wp:anchor>
         </w:drawing>
       </w:r>
@@ -3610,7 +3652,6 @@
       <w:bookmarkStart w:id="17" w:name="_heading=h.2jxsxqh" w:colFirst="0" w:colLast="0"/>
       <w:bookmarkEnd w:id="17"/>
       <w:r>
-        <w:lastRenderedPageBreak/>
         <w:t xml:space="preserve">Diagrama entidad relación </w:t>
       </w:r>
     </w:p>
@@ -3620,8 +3661,9 @@
         <w:rPr>
           <w:noProof/>
         </w:rPr>
+        <w:lastRenderedPageBreak/>
         <w:drawing>
-          <wp:anchor distT="0" distB="0" distL="114300" distR="114300" simplePos="0" relativeHeight="251679744" behindDoc="0" locked="0" layoutInCell="1" hidden="0" allowOverlap="1">
+          <wp:anchor distT="0" distB="0" distL="114300" distR="114300" simplePos="0" relativeHeight="251679744" behindDoc="0" locked="0" layoutInCell="1" hidden="0" allowOverlap="1" wp14:anchorId="5E81F252" wp14:editId="3A3A2874">
             <wp:simplePos x="0" y="0"/>
             <wp:positionH relativeFrom="column">
               <wp:posOffset>1</wp:posOffset>
@@ -3690,7 +3732,6 @@
       <w:bookmarkStart w:id="18" w:name="_heading=h.z337ya" w:colFirst="0" w:colLast="0"/>
       <w:bookmarkEnd w:id="18"/>
       <w:r>
-        <w:lastRenderedPageBreak/>
         <w:t xml:space="preserve"> Referencias bibliográficas</w:t>
       </w:r>
     </w:p>
@@ -3736,7 +3777,14 @@
             <w:color w:val="0563C1"/>
             <w:u w:val="single"/>
           </w:rPr>
-          <w:t>https://logowik.com/laragon-logo-vector-svg-pdf-ai-eps-cdr-free-download-9614.html</w:t>
+          <w:t>https://logowik.com/laragon-l</w:t>
+        </w:r>
+        <w:r>
+          <w:rPr>
+            <w:color w:val="0563C1"/>
+            <w:u w:val="single"/>
+          </w:rPr>
+          <w:t>ogo-vector-svg-pdf-ai-eps-cdr-free-download-9614.html</w:t>
         </w:r>
       </w:hyperlink>
     </w:p>
@@ -3758,7 +3806,14 @@
             <w:color w:val="0563C1"/>
             <w:u w:val="single"/>
           </w:rPr>
-          <w:t>https://workiy.com/technologies/react-native</w:t>
+          <w:t>https://workiy.com/techno</w:t>
+        </w:r>
+        <w:r>
+          <w:rPr>
+            <w:color w:val="0563C1"/>
+            <w:u w:val="single"/>
+          </w:rPr>
+          <w:t>logies/react-native</w:t>
         </w:r>
       </w:hyperlink>
     </w:p>
@@ -3886,7 +3941,7 @@
 </file>
 
 <file path=word/endnotes.xml><?xml version="1.0" encoding="utf-8"?>
-<w:endnotes xmlns:wpc="http://schemas.microsoft.com/office/word/2010/wordprocessingCanvas" xmlns:cx="http://schemas.microsoft.com/office/drawing/2014/chartex" xmlns:cx1="http://schemas.microsoft.com/office/drawing/2015/9/8/chartex" xmlns:cx2="http://schemas.microsoft.com/office/drawing/2015/10/21/chartex" xmlns:cx3="http://schemas.microsoft.com/office/drawing/2016/5/9/chartex" xmlns:cx4="http://schemas.microsoft.com/office/drawing/2016/5/10/chartex" xmlns:cx5="http://schemas.microsoft.com/office/drawing/2016/5/11/chartex" xmlns:cx6="http://schemas.microsoft.com/office/drawing/2016/5/12/chartex" xmlns:cx7="http://schemas.microsoft.com/office/drawing/2016/5/13/chartex" xmlns:cx8="http://schemas.microsoft.com/office/drawing/2016/5/14/chartex" xmlns:mc="http://schemas.openxmlformats.org/markup-compatibility/2006" xmlns:aink="http://schemas.microsoft.com/office/drawing/2016/ink" xmlns:am3d="http://schemas.microsoft.com/office/drawing/2017/model3d" xmlns:o="urn:schemas-microsoft-com:office:office" xmlns:oel="http://schemas.microsoft.com/office/2019/extlst" xmlns:r="http://schemas.openxmlformats.org/officeDocument/2006/relationships" xmlns:m="http://schemas.openxmlformats.org/officeDocument/2006/math" xmlns:v="urn:schemas-microsoft-com:vml" xmlns:wp14="http://schemas.microsoft.com/office/word/2010/wordprocessingDrawing" xmlns:wp="http://schemas.openxmlformats.org/drawingml/2006/wordprocessingDrawing" xmlns:w10="urn:schemas-microsoft-com:office:word" xmlns:w="http://schemas.openxmlformats.org/wordprocessingml/2006/main" xmlns:w14="http://schemas.microsoft.com/office/word/2010/wordml" xmlns:w15="http://schemas.microsoft.com/office/word/2012/wordml" xmlns:w16cex="http://schemas.microsoft.com/office/word/2018/wordml/cex" xmlns:w16cid="http://schemas.microsoft.com/office/word/2016/wordml/cid" xmlns:w16="http://schemas.microsoft.com/office/word/2018/wordml" xmlns:w16du="http://schemas.microsoft.com/office/word/2023/wordml/word16du" xmlns:w16sdtdh="http://schemas.microsoft.com/office/word/2020/wordml/sdtdatahash" xmlns:w16se="http://schemas.microsoft.com/office/word/2015/wordml/symex" xmlns:wpg="http://schemas.microsoft.com/office/word/2010/wordprocessingGroup" xmlns:wpi="http://schemas.microsoft.com/office/word/2010/wordprocessingInk" xmlns:wne="http://schemas.microsoft.com/office/word/2006/wordml" xmlns:wps="http://schemas.microsoft.com/office/word/2010/wordprocessingShape" mc:Ignorable="w14 w15 w16se w16cid w16 w16cex w16sdtdh w16du wp14">
+<w:endnotes xmlns:wpc="http://schemas.microsoft.com/office/word/2010/wordprocessingCanvas" xmlns:cx="http://schemas.microsoft.com/office/drawing/2014/chartex" xmlns:cx1="http://schemas.microsoft.com/office/drawing/2015/9/8/chartex" xmlns:cx2="http://schemas.microsoft.com/office/drawing/2015/10/21/chartex" xmlns:cx3="http://schemas.microsoft.com/office/drawing/2016/5/9/chartex" xmlns:cx4="http://schemas.microsoft.com/office/drawing/2016/5/10/chartex" xmlns:cx5="http://schemas.microsoft.com/office/drawing/2016/5/11/chartex" xmlns:cx6="http://schemas.microsoft.com/office/drawing/2016/5/12/chartex" xmlns:cx7="http://schemas.microsoft.com/office/drawing/2016/5/13/chartex" xmlns:cx8="http://schemas.microsoft.com/office/drawing/2016/5/14/chartex" xmlns:mc="http://schemas.openxmlformats.org/markup-compatibility/2006" xmlns:aink="http://schemas.microsoft.com/office/drawing/2016/ink" xmlns:am3d="http://schemas.microsoft.com/office/drawing/2017/model3d" xmlns:o="urn:schemas-microsoft-com:office:office" xmlns:r="http://schemas.openxmlformats.org/officeDocument/2006/relationships" xmlns:m="http://schemas.openxmlformats.org/officeDocument/2006/math" xmlns:v="urn:schemas-microsoft-com:vml" xmlns:wp14="http://schemas.microsoft.com/office/word/2010/wordprocessingDrawing" xmlns:wp="http://schemas.openxmlformats.org/drawingml/2006/wordprocessingDrawing" xmlns:w10="urn:schemas-microsoft-com:office:word" xmlns:w="http://schemas.openxmlformats.org/wordprocessingml/2006/main" xmlns:w14="http://schemas.microsoft.com/office/word/2010/wordml" xmlns:w15="http://schemas.microsoft.com/office/word/2012/wordml" xmlns:w16cex="http://schemas.microsoft.com/office/word/2018/wordml/cex" xmlns:w16cid="http://schemas.microsoft.com/office/word/2016/wordml/cid" xmlns:w16="http://schemas.microsoft.com/office/word/2018/wordml" xmlns:w16sdtdh="http://schemas.microsoft.com/office/word/2020/wordml/sdtdatahash" xmlns:w16se="http://schemas.microsoft.com/office/word/2015/wordml/symex" xmlns:wpg="http://schemas.microsoft.com/office/word/2010/wordprocessingGroup" xmlns:wpi="http://schemas.microsoft.com/office/word/2010/wordprocessingInk" xmlns:wne="http://schemas.microsoft.com/office/word/2006/wordml" xmlns:wps="http://schemas.microsoft.com/office/word/2010/wordprocessingShape" mc:Ignorable="w14 w15 w16se w16cid w16 w16cex w16sdtdh wp14">
   <w:endnote w:type="separator" w:id="-1">
     <w:p>
       <w:pPr>
@@ -3911,7 +3966,7 @@
 </file>
 
 <file path=word/footer1.xml><?xml version="1.0" encoding="utf-8"?>
-<w:ftr xmlns:wpc="http://schemas.microsoft.com/office/word/2010/wordprocessingCanvas" xmlns:cx="http://schemas.microsoft.com/office/drawing/2014/chartex" xmlns:cx1="http://schemas.microsoft.com/office/drawing/2015/9/8/chartex" xmlns:cx2="http://schemas.microsoft.com/office/drawing/2015/10/21/chartex" xmlns:cx3="http://schemas.microsoft.com/office/drawing/2016/5/9/chartex" xmlns:cx4="http://schemas.microsoft.com/office/drawing/2016/5/10/chartex" xmlns:cx5="http://schemas.microsoft.com/office/drawing/2016/5/11/chartex" xmlns:cx6="http://schemas.microsoft.com/office/drawing/2016/5/12/chartex" xmlns:cx7="http://schemas.microsoft.com/office/drawing/2016/5/13/chartex" xmlns:cx8="http://schemas.microsoft.com/office/drawing/2016/5/14/chartex" xmlns:mc="http://schemas.openxmlformats.org/markup-compatibility/2006" xmlns:aink="http://schemas.microsoft.com/office/drawing/2016/ink" xmlns:am3d="http://schemas.microsoft.com/office/drawing/2017/model3d" xmlns:o="urn:schemas-microsoft-com:office:office" xmlns:oel="http://schemas.microsoft.com/office/2019/extlst" xmlns:r="http://schemas.openxmlformats.org/officeDocument/2006/relationships" xmlns:m="http://schemas.openxmlformats.org/officeDocument/2006/math" xmlns:v="urn:schemas-microsoft-com:vml" xmlns:wp14="http://schemas.microsoft.com/office/word/2010/wordprocessingDrawing" xmlns:wp="http://schemas.openxmlformats.org/drawingml/2006/wordprocessingDrawing" xmlns:w10="urn:schemas-microsoft-com:office:word" xmlns:w="http://schemas.openxmlformats.org/wordprocessingml/2006/main" xmlns:w14="http://schemas.microsoft.com/office/word/2010/wordml" xmlns:w15="http://schemas.microsoft.com/office/word/2012/wordml" xmlns:w16cex="http://schemas.microsoft.com/office/word/2018/wordml/cex" xmlns:w16cid="http://schemas.microsoft.com/office/word/2016/wordml/cid" xmlns:w16="http://schemas.microsoft.com/office/word/2018/wordml" xmlns:w16du="http://schemas.microsoft.com/office/word/2023/wordml/word16du" xmlns:w16sdtdh="http://schemas.microsoft.com/office/word/2020/wordml/sdtdatahash" xmlns:w16se="http://schemas.microsoft.com/office/word/2015/wordml/symex" xmlns:wpg="http://schemas.microsoft.com/office/word/2010/wordprocessingGroup" xmlns:wpi="http://schemas.microsoft.com/office/word/2010/wordprocessingInk" xmlns:wne="http://schemas.microsoft.com/office/word/2006/wordml" xmlns:wps="http://schemas.microsoft.com/office/word/2010/wordprocessingShape" mc:Ignorable="w14 w15 w16se w16cid w16 w16cex w16sdtdh w16du wp14">
+<w:ftr xmlns:wpc="http://schemas.microsoft.com/office/word/2010/wordprocessingCanvas" xmlns:cx="http://schemas.microsoft.com/office/drawing/2014/chartex" xmlns:cx1="http://schemas.microsoft.com/office/drawing/2015/9/8/chartex" xmlns:cx2="http://schemas.microsoft.com/office/drawing/2015/10/21/chartex" xmlns:cx3="http://schemas.microsoft.com/office/drawing/2016/5/9/chartex" xmlns:cx4="http://schemas.microsoft.com/office/drawing/2016/5/10/chartex" xmlns:cx5="http://schemas.microsoft.com/office/drawing/2016/5/11/chartex" xmlns:cx6="http://schemas.microsoft.com/office/drawing/2016/5/12/chartex" xmlns:cx7="http://schemas.microsoft.com/office/drawing/2016/5/13/chartex" xmlns:cx8="http://schemas.microsoft.com/office/drawing/2016/5/14/chartex" xmlns:mc="http://schemas.openxmlformats.org/markup-compatibility/2006" xmlns:aink="http://schemas.microsoft.com/office/drawing/2016/ink" xmlns:am3d="http://schemas.microsoft.com/office/drawing/2017/model3d" xmlns:o="urn:schemas-microsoft-com:office:office" xmlns:r="http://schemas.openxmlformats.org/officeDocument/2006/relationships" xmlns:m="http://schemas.openxmlformats.org/officeDocument/2006/math" xmlns:v="urn:schemas-microsoft-com:vml" xmlns:wp14="http://schemas.microsoft.com/office/word/2010/wordprocessingDrawing" xmlns:wp="http://schemas.openxmlformats.org/drawingml/2006/wordprocessingDrawing" xmlns:w10="urn:schemas-microsoft-com:office:word" xmlns:w="http://schemas.openxmlformats.org/wordprocessingml/2006/main" xmlns:w14="http://schemas.microsoft.com/office/word/2010/wordml" xmlns:w15="http://schemas.microsoft.com/office/word/2012/wordml" xmlns:w16cex="http://schemas.microsoft.com/office/word/2018/wordml/cex" xmlns:w16cid="http://schemas.microsoft.com/office/word/2016/wordml/cid" xmlns:w16="http://schemas.microsoft.com/office/word/2018/wordml" xmlns:w16sdtdh="http://schemas.microsoft.com/office/word/2020/wordml/sdtdatahash" xmlns:w16se="http://schemas.microsoft.com/office/word/2015/wordml/symex" xmlns:wpg="http://schemas.microsoft.com/office/word/2010/wordprocessingGroup" xmlns:wpi="http://schemas.microsoft.com/office/word/2010/wordprocessingInk" xmlns:wne="http://schemas.microsoft.com/office/word/2006/wordml" xmlns:wps="http://schemas.microsoft.com/office/word/2010/wordprocessingShape" mc:Ignorable="w14 w15 w16se w16cid w16 w16cex w16sdtdh wp14">
   <w:p>
     <w:pPr>
       <w:pBdr>
@@ -4007,7 +4062,7 @@
 </file>
 
 <file path=word/footnotes.xml><?xml version="1.0" encoding="utf-8"?>
-<w:footnotes xmlns:wpc="http://schemas.microsoft.com/office/word/2010/wordprocessingCanvas" xmlns:cx="http://schemas.microsoft.com/office/drawing/2014/chartex" xmlns:cx1="http://schemas.microsoft.com/office/drawing/2015/9/8/chartex" xmlns:cx2="http://schemas.microsoft.com/office/drawing/2015/10/21/chartex" xmlns:cx3="http://schemas.microsoft.com/office/drawing/2016/5/9/chartex" xmlns:cx4="http://schemas.microsoft.com/office/drawing/2016/5/10/chartex" xmlns:cx5="http://schemas.microsoft.com/office/drawing/2016/5/11/chartex" xmlns:cx6="http://schemas.microsoft.com/office/drawing/2016/5/12/chartex" xmlns:cx7="http://schemas.microsoft.com/office/drawing/2016/5/13/chartex" xmlns:cx8="http://schemas.microsoft.com/office/drawing/2016/5/14/chartex" xmlns:mc="http://schemas.openxmlformats.org/markup-compatibility/2006" xmlns:aink="http://schemas.microsoft.com/office/drawing/2016/ink" xmlns:am3d="http://schemas.microsoft.com/office/drawing/2017/model3d" xmlns:o="urn:schemas-microsoft-com:office:office" xmlns:oel="http://schemas.microsoft.com/office/2019/extlst" xmlns:r="http://schemas.openxmlformats.org/officeDocument/2006/relationships" xmlns:m="http://schemas.openxmlformats.org/officeDocument/2006/math" xmlns:v="urn:schemas-microsoft-com:vml" xmlns:wp14="http://schemas.microsoft.com/office/word/2010/wordprocessingDrawing" xmlns:wp="http://schemas.openxmlformats.org/drawingml/2006/wordprocessingDrawing" xmlns:w10="urn:schemas-microsoft-com:office:word" xmlns:w="http://schemas.openxmlformats.org/wordprocessingml/2006/main" xmlns:w14="http://schemas.microsoft.com/office/word/2010/wordml" xmlns:w15="http://schemas.microsoft.com/office/word/2012/wordml" xmlns:w16cex="http://schemas.microsoft.com/office/word/2018/wordml/cex" xmlns:w16cid="http://schemas.microsoft.com/office/word/2016/wordml/cid" xmlns:w16="http://schemas.microsoft.com/office/word/2018/wordml" xmlns:w16du="http://schemas.microsoft.com/office/word/2023/wordml/word16du" xmlns:w16sdtdh="http://schemas.microsoft.com/office/word/2020/wordml/sdtdatahash" xmlns:w16se="http://schemas.microsoft.com/office/word/2015/wordml/symex" xmlns:wpg="http://schemas.microsoft.com/office/word/2010/wordprocessingGroup" xmlns:wpi="http://schemas.microsoft.com/office/word/2010/wordprocessingInk" xmlns:wne="http://schemas.microsoft.com/office/word/2006/wordml" xmlns:wps="http://schemas.microsoft.com/office/word/2010/wordprocessingShape" mc:Ignorable="w14 w15 w16se w16cid w16 w16cex w16sdtdh w16du wp14">
+<w:footnotes xmlns:wpc="http://schemas.microsoft.com/office/word/2010/wordprocessingCanvas" xmlns:cx="http://schemas.microsoft.com/office/drawing/2014/chartex" xmlns:cx1="http://schemas.microsoft.com/office/drawing/2015/9/8/chartex" xmlns:cx2="http://schemas.microsoft.com/office/drawing/2015/10/21/chartex" xmlns:cx3="http://schemas.microsoft.com/office/drawing/2016/5/9/chartex" xmlns:cx4="http://schemas.microsoft.com/office/drawing/2016/5/10/chartex" xmlns:cx5="http://schemas.microsoft.com/office/drawing/2016/5/11/chartex" xmlns:cx6="http://schemas.microsoft.com/office/drawing/2016/5/12/chartex" xmlns:cx7="http://schemas.microsoft.com/office/drawing/2016/5/13/chartex" xmlns:cx8="http://schemas.microsoft.com/office/drawing/2016/5/14/chartex" xmlns:mc="http://schemas.openxmlformats.org/markup-compatibility/2006" xmlns:aink="http://schemas.microsoft.com/office/drawing/2016/ink" xmlns:am3d="http://schemas.microsoft.com/office/drawing/2017/model3d" xmlns:o="urn:schemas-microsoft-com:office:office" xmlns:r="http://schemas.openxmlformats.org/officeDocument/2006/relationships" xmlns:m="http://schemas.openxmlformats.org/officeDocument/2006/math" xmlns:v="urn:schemas-microsoft-com:vml" xmlns:wp14="http://schemas.microsoft.com/office/word/2010/wordprocessingDrawing" xmlns:wp="http://schemas.openxmlformats.org/drawingml/2006/wordprocessingDrawing" xmlns:w10="urn:schemas-microsoft-com:office:word" xmlns:w="http://schemas.openxmlformats.org/wordprocessingml/2006/main" xmlns:w14="http://schemas.microsoft.com/office/word/2010/wordml" xmlns:w15="http://schemas.microsoft.com/office/word/2012/wordml" xmlns:w16cex="http://schemas.microsoft.com/office/word/2018/wordml/cex" xmlns:w16cid="http://schemas.microsoft.com/office/word/2016/wordml/cid" xmlns:w16="http://schemas.microsoft.com/office/word/2018/wordml" xmlns:w16sdtdh="http://schemas.microsoft.com/office/word/2020/wordml/sdtdatahash" xmlns:w16se="http://schemas.microsoft.com/office/word/2015/wordml/symex" xmlns:wpg="http://schemas.microsoft.com/office/word/2010/wordprocessingGroup" xmlns:wpi="http://schemas.microsoft.com/office/word/2010/wordprocessingInk" xmlns:wne="http://schemas.microsoft.com/office/word/2006/wordml" xmlns:wps="http://schemas.microsoft.com/office/word/2010/wordprocessingShape" mc:Ignorable="w14 w15 w16se w16cid w16 w16cex w16sdtdh wp14">
   <w:footnote w:type="separator" w:id="-1">
     <w:p>
       <w:pPr>
@@ -4032,7 +4087,7 @@
 </file>
 
 <file path=word/numbering.xml><?xml version="1.0" encoding="utf-8"?>
-<w:numbering xmlns:wpc="http://schemas.microsoft.com/office/word/2010/wordprocessingCanvas" xmlns:cx="http://schemas.microsoft.com/office/drawing/2014/chartex" xmlns:cx1="http://schemas.microsoft.com/office/drawing/2015/9/8/chartex" xmlns:cx2="http://schemas.microsoft.com/office/drawing/2015/10/21/chartex" xmlns:cx3="http://schemas.microsoft.com/office/drawing/2016/5/9/chartex" xmlns:cx4="http://schemas.microsoft.com/office/drawing/2016/5/10/chartex" xmlns:cx5="http://schemas.microsoft.com/office/drawing/2016/5/11/chartex" xmlns:cx6="http://schemas.microsoft.com/office/drawing/2016/5/12/chartex" xmlns:cx7="http://schemas.microsoft.com/office/drawing/2016/5/13/chartex" xmlns:cx8="http://schemas.microsoft.com/office/drawing/2016/5/14/chartex" xmlns:mc="http://schemas.openxmlformats.org/markup-compatibility/2006" xmlns:aink="http://schemas.microsoft.com/office/drawing/2016/ink" xmlns:am3d="http://schemas.microsoft.com/office/drawing/2017/model3d" xmlns:o="urn:schemas-microsoft-com:office:office" xmlns:oel="http://schemas.microsoft.com/office/2019/extlst" xmlns:r="http://schemas.openxmlformats.org/officeDocument/2006/relationships" xmlns:m="http://schemas.openxmlformats.org/officeDocument/2006/math" xmlns:v="urn:schemas-microsoft-com:vml" xmlns:wp14="http://schemas.microsoft.com/office/word/2010/wordprocessingDrawing" xmlns:wp="http://schemas.openxmlformats.org/drawingml/2006/wordprocessingDrawing" xmlns:w10="urn:schemas-microsoft-com:office:word" xmlns:w="http://schemas.openxmlformats.org/wordprocessingml/2006/main" xmlns:w14="http://schemas.microsoft.com/office/word/2010/wordml" xmlns:w15="http://schemas.microsoft.com/office/word/2012/wordml" xmlns:w16cex="http://schemas.microsoft.com/office/word/2018/wordml/cex" xmlns:w16cid="http://schemas.microsoft.com/office/word/2016/wordml/cid" xmlns:w16="http://schemas.microsoft.com/office/word/2018/wordml" xmlns:w16du="http://schemas.microsoft.com/office/word/2023/wordml/word16du" xmlns:w16sdtdh="http://schemas.microsoft.com/office/word/2020/wordml/sdtdatahash" xmlns:w16se="http://schemas.microsoft.com/office/word/2015/wordml/symex" xmlns:wpg="http://schemas.microsoft.com/office/word/2010/wordprocessingGroup" xmlns:wpi="http://schemas.microsoft.com/office/word/2010/wordprocessingInk" xmlns:wne="http://schemas.microsoft.com/office/word/2006/wordml" xmlns:wps="http://schemas.microsoft.com/office/word/2010/wordprocessingShape" mc:Ignorable="w14 w15 w16se w16cid w16 w16cex w16sdtdh w16du wp14">
+<w:numbering xmlns:wpc="http://schemas.microsoft.com/office/word/2010/wordprocessingCanvas" xmlns:cx="http://schemas.microsoft.com/office/drawing/2014/chartex" xmlns:cx1="http://schemas.microsoft.com/office/drawing/2015/9/8/chartex" xmlns:cx2="http://schemas.microsoft.com/office/drawing/2015/10/21/chartex" xmlns:cx3="http://schemas.microsoft.com/office/drawing/2016/5/9/chartex" xmlns:cx4="http://schemas.microsoft.com/office/drawing/2016/5/10/chartex" xmlns:cx5="http://schemas.microsoft.com/office/drawing/2016/5/11/chartex" xmlns:cx6="http://schemas.microsoft.com/office/drawing/2016/5/12/chartex" xmlns:cx7="http://schemas.microsoft.com/office/drawing/2016/5/13/chartex" xmlns:cx8="http://schemas.microsoft.com/office/drawing/2016/5/14/chartex" xmlns:mc="http://schemas.openxmlformats.org/markup-compatibility/2006" xmlns:aink="http://schemas.microsoft.com/office/drawing/2016/ink" xmlns:am3d="http://schemas.microsoft.com/office/drawing/2017/model3d" xmlns:o="urn:schemas-microsoft-com:office:office" xmlns:r="http://schemas.openxmlformats.org/officeDocument/2006/relationships" xmlns:m="http://schemas.openxmlformats.org/officeDocument/2006/math" xmlns:v="urn:schemas-microsoft-com:vml" xmlns:wp14="http://schemas.microsoft.com/office/word/2010/wordprocessingDrawing" xmlns:wp="http://schemas.openxmlformats.org/drawingml/2006/wordprocessingDrawing" xmlns:w10="urn:schemas-microsoft-com:office:word" xmlns:w="http://schemas.openxmlformats.org/wordprocessingml/2006/main" xmlns:w14="http://schemas.microsoft.com/office/word/2010/wordml" xmlns:w15="http://schemas.microsoft.com/office/word/2012/wordml" xmlns:w16cex="http://schemas.microsoft.com/office/word/2018/wordml/cex" xmlns:w16cid="http://schemas.microsoft.com/office/word/2016/wordml/cid" xmlns:w16="http://schemas.microsoft.com/office/word/2018/wordml" xmlns:w16sdtdh="http://schemas.microsoft.com/office/word/2020/wordml/sdtdatahash" xmlns:w16se="http://schemas.microsoft.com/office/word/2015/wordml/symex" xmlns:wpg="http://schemas.microsoft.com/office/word/2010/wordprocessingGroup" xmlns:wpi="http://schemas.microsoft.com/office/word/2010/wordprocessingInk" xmlns:wne="http://schemas.microsoft.com/office/word/2006/wordml" xmlns:wps="http://schemas.microsoft.com/office/word/2010/wordprocessingShape" mc:Ignorable="w14 w15 w16se w16cid w16 w16cex w16sdtdh wp14">
   <w:abstractNum w:abstractNumId="0" w15:restartNumberingAfterBreak="0">
     <w:nsid w:val="31776F55"/>
     <w:multiLevelType w:val="multilevel"/>
@@ -4232,17 +4287,17 @@
       </w:pPr>
     </w:lvl>
   </w:abstractNum>
-  <w:num w:numId="1" w16cid:durableId="1412043312">
+  <w:num w:numId="1">
     <w:abstractNumId w:val="0"/>
   </w:num>
-  <w:num w:numId="2" w16cid:durableId="616446062">
+  <w:num w:numId="2">
     <w:abstractNumId w:val="1"/>
   </w:num>
 </w:numbering>
 </file>
 
 <file path=word/styles.xml><?xml version="1.0" encoding="utf-8"?>
-<w:styles xmlns:mc="http://schemas.openxmlformats.org/markup-compatibility/2006" xmlns:r="http://schemas.openxmlformats.org/officeDocument/2006/relationships" xmlns:w="http://schemas.openxmlformats.org/wordprocessingml/2006/main" xmlns:w14="http://schemas.microsoft.com/office/word/2010/wordml" xmlns:w15="http://schemas.microsoft.com/office/word/2012/wordml" xmlns:w16cex="http://schemas.microsoft.com/office/word/2018/wordml/cex" xmlns:w16cid="http://schemas.microsoft.com/office/word/2016/wordml/cid" xmlns:w16="http://schemas.microsoft.com/office/word/2018/wordml" xmlns:w16du="http://schemas.microsoft.com/office/word/2023/wordml/word16du" xmlns:w16sdtdh="http://schemas.microsoft.com/office/word/2020/wordml/sdtdatahash" xmlns:w16se="http://schemas.microsoft.com/office/word/2015/wordml/symex" mc:Ignorable="w14 w15 w16se w16cid w16 w16cex w16sdtdh w16du">
+<w:styles xmlns:mc="http://schemas.openxmlformats.org/markup-compatibility/2006" xmlns:r="http://schemas.openxmlformats.org/officeDocument/2006/relationships" xmlns:w="http://schemas.openxmlformats.org/wordprocessingml/2006/main" xmlns:w14="http://schemas.microsoft.com/office/word/2010/wordml" xmlns:w15="http://schemas.microsoft.com/office/word/2012/wordml" xmlns:w16cex="http://schemas.microsoft.com/office/word/2018/wordml/cex" xmlns:w16cid="http://schemas.microsoft.com/office/word/2016/wordml/cid" xmlns:w16="http://schemas.microsoft.com/office/word/2018/wordml" xmlns:w16sdtdh="http://schemas.microsoft.com/office/word/2020/wordml/sdtdatahash" xmlns:w16se="http://schemas.microsoft.com/office/word/2015/wordml/symex" mc:Ignorable="w14 w15 w16se w16cid w16 w16cex w16sdtdh">
   <w:docDefaults>
     <w:rPrDefault>
       <w:rPr>

</xml_diff>

<commit_message>
se agrego el lote y la salida del producto al srs
</commit_message>
<xml_diff>
--- a/Documentacion/ArquitecturaInvenginius (2).docx
+++ b/Documentacion/ArquitecturaInvenginius (2).docx
@@ -1,6 +1,6 @@
 
 <file path=word/document.xml><?xml version="1.0" encoding="utf-8"?>
-<w:document xmlns:wpc="http://schemas.microsoft.com/office/word/2010/wordprocessingCanvas" xmlns:cx="http://schemas.microsoft.com/office/drawing/2014/chartex" xmlns:cx1="http://schemas.microsoft.com/office/drawing/2015/9/8/chartex" xmlns:cx2="http://schemas.microsoft.com/office/drawing/2015/10/21/chartex" xmlns:cx3="http://schemas.microsoft.com/office/drawing/2016/5/9/chartex" xmlns:cx4="http://schemas.microsoft.com/office/drawing/2016/5/10/chartex" xmlns:cx5="http://schemas.microsoft.com/office/drawing/2016/5/11/chartex" xmlns:cx6="http://schemas.microsoft.com/office/drawing/2016/5/12/chartex" xmlns:cx7="http://schemas.microsoft.com/office/drawing/2016/5/13/chartex" xmlns:cx8="http://schemas.microsoft.com/office/drawing/2016/5/14/chartex" xmlns:mc="http://schemas.openxmlformats.org/markup-compatibility/2006" xmlns:aink="http://schemas.microsoft.com/office/drawing/2016/ink" xmlns:am3d="http://schemas.microsoft.com/office/drawing/2017/model3d" xmlns:o="urn:schemas-microsoft-com:office:office" xmlns:r="http://schemas.openxmlformats.org/officeDocument/2006/relationships" xmlns:m="http://schemas.openxmlformats.org/officeDocument/2006/math" xmlns:v="urn:schemas-microsoft-com:vml" xmlns:wp14="http://schemas.microsoft.com/office/word/2010/wordprocessingDrawing" xmlns:wp="http://schemas.openxmlformats.org/drawingml/2006/wordprocessingDrawing" xmlns:w10="urn:schemas-microsoft-com:office:word" xmlns:w="http://schemas.openxmlformats.org/wordprocessingml/2006/main" xmlns:w14="http://schemas.microsoft.com/office/word/2010/wordml" xmlns:w15="http://schemas.microsoft.com/office/word/2012/wordml" xmlns:w16cex="http://schemas.microsoft.com/office/word/2018/wordml/cex" xmlns:w16cid="http://schemas.microsoft.com/office/word/2016/wordml/cid" xmlns:w16="http://schemas.microsoft.com/office/word/2018/wordml" xmlns:w16sdtdh="http://schemas.microsoft.com/office/word/2020/wordml/sdtdatahash" xmlns:w16se="http://schemas.microsoft.com/office/word/2015/wordml/symex" xmlns:wpg="http://schemas.microsoft.com/office/word/2010/wordprocessingGroup" xmlns:wpi="http://schemas.microsoft.com/office/word/2010/wordprocessingInk" xmlns:wne="http://schemas.microsoft.com/office/word/2006/wordml" xmlns:wps="http://schemas.microsoft.com/office/word/2010/wordprocessingShape" mc:Ignorable="w14 w15 w16se w16cid w16 w16cex w16sdtdh wp14">
+<w:document xmlns:wpc="http://schemas.microsoft.com/office/word/2010/wordprocessingCanvas" xmlns:cx="http://schemas.microsoft.com/office/drawing/2014/chartex" xmlns:cx1="http://schemas.microsoft.com/office/drawing/2015/9/8/chartex" xmlns:cx2="http://schemas.microsoft.com/office/drawing/2015/10/21/chartex" xmlns:cx3="http://schemas.microsoft.com/office/drawing/2016/5/9/chartex" xmlns:cx4="http://schemas.microsoft.com/office/drawing/2016/5/10/chartex" xmlns:cx5="http://schemas.microsoft.com/office/drawing/2016/5/11/chartex" xmlns:cx6="http://schemas.microsoft.com/office/drawing/2016/5/12/chartex" xmlns:cx7="http://schemas.microsoft.com/office/drawing/2016/5/13/chartex" xmlns:cx8="http://schemas.microsoft.com/office/drawing/2016/5/14/chartex" xmlns:mc="http://schemas.openxmlformats.org/markup-compatibility/2006" xmlns:aink="http://schemas.microsoft.com/office/drawing/2016/ink" xmlns:am3d="http://schemas.microsoft.com/office/drawing/2017/model3d" xmlns:o="urn:schemas-microsoft-com:office:office" xmlns:oel="http://schemas.microsoft.com/office/2019/extlst" xmlns:r="http://schemas.openxmlformats.org/officeDocument/2006/relationships" xmlns:m="http://schemas.openxmlformats.org/officeDocument/2006/math" xmlns:v="urn:schemas-microsoft-com:vml" xmlns:wp14="http://schemas.microsoft.com/office/word/2010/wordprocessingDrawing" xmlns:wp="http://schemas.openxmlformats.org/drawingml/2006/wordprocessingDrawing" xmlns:w10="urn:schemas-microsoft-com:office:word" xmlns:w="http://schemas.openxmlformats.org/wordprocessingml/2006/main" xmlns:w14="http://schemas.microsoft.com/office/word/2010/wordml" xmlns:w15="http://schemas.microsoft.com/office/word/2012/wordml" xmlns:w16cex="http://schemas.microsoft.com/office/word/2018/wordml/cex" xmlns:w16cid="http://schemas.microsoft.com/office/word/2016/wordml/cid" xmlns:w16="http://schemas.microsoft.com/office/word/2018/wordml" xmlns:w16du="http://schemas.microsoft.com/office/word/2023/wordml/word16du" xmlns:w16sdtdh="http://schemas.microsoft.com/office/word/2020/wordml/sdtdatahash" xmlns:w16se="http://schemas.microsoft.com/office/word/2015/wordml/symex" xmlns:wpg="http://schemas.microsoft.com/office/word/2010/wordprocessingGroup" xmlns:wpi="http://schemas.microsoft.com/office/word/2010/wordprocessingInk" xmlns:wne="http://schemas.microsoft.com/office/word/2006/wordml" xmlns:wps="http://schemas.microsoft.com/office/word/2010/wordprocessingShape" mc:Ignorable="w14 w15 w16se w16cid w16 w16cex w16sdtdh w16du wp14">
   <w:body>
     <w:p>
       <w:r>
@@ -71,13 +71,8 @@
         <w:jc w:val="center"/>
       </w:pPr>
       <w:r>
-        <w:t xml:space="preserve">Arquitectura De Software </w:t>
-      </w:r>
-      <w:proofErr w:type="spellStart"/>
-      <w:r>
-        <w:t>InvGenius</w:t>
-      </w:r>
-      <w:proofErr w:type="spellEnd"/>
+        <w:t>Arquitectura De Software InvGenius</w:t>
+      </w:r>
     </w:p>
     <w:p>
       <w:pPr>
@@ -285,14 +280,7 @@
           <w:color w:val="000000"/>
         </w:rPr>
         <w:lastRenderedPageBreak/>
-        <w:t xml:space="preserve">Tabla de </w:t>
-      </w:r>
-      <w:r>
-        <w:rPr>
-          <w:b/>
-          <w:color w:val="000000"/>
-        </w:rPr>
-        <w:t>contenido</w:t>
+        <w:t>Tabla de contenido</w:t>
       </w:r>
     </w:p>
     <w:sdt>
@@ -303,7 +291,6 @@
           <w:docPartUnique/>
         </w:docPartObj>
       </w:sdtPr>
-      <w:sdtEndPr/>
       <w:sdtContent>
         <w:p>
           <w:pPr>
@@ -744,13 +731,7 @@
                 <w:color w:val="000000"/>
               </w:rPr>
               <w:tab/>
-              <w:t>Movimientos del registro de</w:t>
-            </w:r>
-            <w:r>
-              <w:rPr>
-                <w:color w:val="000000"/>
-              </w:rPr>
-              <w:t xml:space="preserve"> cada producto que entra a la bodega:</w:t>
+              <w:t>Movimientos del registro de cada producto que entra a la bodega:</w:t>
             </w:r>
             <w:r>
               <w:rPr>
@@ -876,13 +857,7 @@
                 <w:color w:val="000000"/>
               </w:rPr>
               <w:tab/>
-              <w:t>Formulario de la l</w:t>
-            </w:r>
-            <w:r>
-              <w:rPr>
-                <w:color w:val="000000"/>
-              </w:rPr>
-              <w:t>ista de productos:</w:t>
+              <w:t>Formulario de la lista de productos:</w:t>
             </w:r>
             <w:r>
               <w:rPr>
@@ -1001,13 +976,7 @@
               <w:rPr>
                 <w:color w:val="000000"/>
               </w:rPr>
-              <w:t>5</w:t>
-            </w:r>
-            <w:r>
-              <w:rPr>
-                <w:color w:val="000000"/>
-              </w:rPr>
-              <w:t>.9</w:t>
+              <w:t>5.9</w:t>
             </w:r>
             <w:r>
               <w:rPr>
@@ -1656,7 +1625,6 @@
           <w:docPartUnique/>
         </w:docPartObj>
       </w:sdtPr>
-      <w:sdtEndPr/>
       <w:sdtContent>
         <w:p>
           <w:pPr>
@@ -1733,16 +1701,7 @@
     <w:p/>
     <w:p>
       <w:r>
-        <w:t xml:space="preserve">Es fundamental el aplicativo web para garantizar la eficiencia, la escalabilidad y la fiabilidad de la gestión de inventario. Es un aspecto crítico en cualquier negocio que maneje </w:t>
-      </w:r>
-      <w:r>
-        <w:t>productos físicos. Desde pequeñas tiendas hasta grandes almacenes, la capacidad de rastrear con precisión la entrada, salida y ubicación de los productos es esencial para mantener operaciones fluidas y clientes satisfechos. Se basa en la recopilación, alma</w:t>
-      </w:r>
-      <w:r>
-        <w:t>cenamiento, procesamiento y presentación de datos relacionados con el inventario. Un conjunto complejo de componentes interconectados que trabajan en conjunto para gestionar eficazmente los productos almacenados en una bodega. Al adoptar una arquitectura b</w:t>
-      </w:r>
-      <w:r>
-        <w:t>ien diseñada y escalable, las empresas pueden mejorar la visibilidad, la precisión y la eficiencia de sus operaciones de inventario, lo que a su vez contribuye a una mejor gestión de recursos y a una mayor satisfacción del cliente.</w:t>
+        <w:t>Es fundamental el aplicativo web para garantizar la eficiencia, la escalabilidad y la fiabilidad de la gestión de inventario. Es un aspecto crítico en cualquier negocio que maneje productos físicos. Desde pequeñas tiendas hasta grandes almacenes, la capacidad de rastrear con precisión la entrada, salida y ubicación de los productos es esencial para mantener operaciones fluidas y clientes satisfechos. Se basa en la recopilación, almacenamiento, procesamiento y presentación de datos relacionados con el inventario. Un conjunto complejo de componentes interconectados que trabajan en conjunto para gestionar eficazmente los productos almacenados en una bodega. Al adoptar una arquitectura bien diseñada y escalable, las empresas pueden mejorar la visibilidad, la precisión y la eficiencia de sus operaciones de inventario, lo que a su vez contribuye a una mejor gestión de recursos y a una mayor satisfacción del cliente.</w:t>
       </w:r>
     </w:p>
     <w:p/>
@@ -1815,6 +1774,7 @@
       <w:r>
         <w:rPr>
           <w:b/>
+          <w:noProof/>
         </w:rPr>
         <w:drawing>
           <wp:anchor distT="0" distB="0" distL="114300" distR="114300" simplePos="0" relativeHeight="251681792" behindDoc="0" locked="0" layoutInCell="1" allowOverlap="1" wp14:anchorId="5BF1F207" wp14:editId="5F5A325E">
@@ -2151,10 +2111,7 @@
     <w:p/>
     <w:p>
       <w:r>
-        <w:t xml:space="preserve">Para </w:t>
-      </w:r>
-      <w:r>
-        <w:t>desarrollar el Front-end se utilizará:</w:t>
+        <w:t>Para desarrollar el Front-end se utilizará:</w:t>
       </w:r>
       <w:r>
         <w:rPr>
@@ -2696,7 +2653,7 @@
       <w:bookmarkStart w:id="8" w:name="_heading=h.4d34og8" w:colFirst="0" w:colLast="0"/>
       <w:bookmarkEnd w:id="8"/>
       <w:r>
-        <w:t>Stock de los productos:</w:t>
+        <w:t>Lote</w:t>
       </w:r>
     </w:p>
     <w:p/>
@@ -3380,10 +3337,7 @@
       <w:bookmarkEnd w:id="14"/>
       <w:r>
         <w:lastRenderedPageBreak/>
-        <w:t xml:space="preserve">Diagrama de </w:t>
-      </w:r>
-      <w:r>
-        <w:t>casos de usos</w:t>
+        <w:t>Diagrama de casos de usos</w:t>
       </w:r>
     </w:p>
     <w:p>
@@ -3559,6 +3513,9 @@
     </w:p>
     <w:p>
       <w:r>
+        <w:rPr>
+          <w:noProof/>
+        </w:rPr>
         <w:drawing>
           <wp:anchor distT="0" distB="0" distL="114300" distR="114300" simplePos="0" relativeHeight="251680768" behindDoc="0" locked="0" layoutInCell="1" allowOverlap="1" wp14:anchorId="10F8B4BA" wp14:editId="65176EBD">
             <wp:simplePos x="0" y="0"/>
@@ -3777,14 +3734,7 @@
             <w:color w:val="0563C1"/>
             <w:u w:val="single"/>
           </w:rPr>
-          <w:t>https://logowik.com/laragon-l</w:t>
-        </w:r>
-        <w:r>
-          <w:rPr>
-            <w:color w:val="0563C1"/>
-            <w:u w:val="single"/>
-          </w:rPr>
-          <w:t>ogo-vector-svg-pdf-ai-eps-cdr-free-download-9614.html</w:t>
+          <w:t>https://logowik.com/laragon-logo-vector-svg-pdf-ai-eps-cdr-free-download-9614.html</w:t>
         </w:r>
       </w:hyperlink>
     </w:p>
@@ -3806,14 +3756,7 @@
             <w:color w:val="0563C1"/>
             <w:u w:val="single"/>
           </w:rPr>
-          <w:t>https://workiy.com/techno</w:t>
-        </w:r>
-        <w:r>
-          <w:rPr>
-            <w:color w:val="0563C1"/>
-            <w:u w:val="single"/>
-          </w:rPr>
-          <w:t>logies/react-native</w:t>
+          <w:t>https://workiy.com/technologies/react-native</w:t>
         </w:r>
       </w:hyperlink>
     </w:p>
@@ -3941,7 +3884,7 @@
 </file>
 
 <file path=word/endnotes.xml><?xml version="1.0" encoding="utf-8"?>
-<w:endnotes xmlns:wpc="http://schemas.microsoft.com/office/word/2010/wordprocessingCanvas" xmlns:cx="http://schemas.microsoft.com/office/drawing/2014/chartex" xmlns:cx1="http://schemas.microsoft.com/office/drawing/2015/9/8/chartex" xmlns:cx2="http://schemas.microsoft.com/office/drawing/2015/10/21/chartex" xmlns:cx3="http://schemas.microsoft.com/office/drawing/2016/5/9/chartex" xmlns:cx4="http://schemas.microsoft.com/office/drawing/2016/5/10/chartex" xmlns:cx5="http://schemas.microsoft.com/office/drawing/2016/5/11/chartex" xmlns:cx6="http://schemas.microsoft.com/office/drawing/2016/5/12/chartex" xmlns:cx7="http://schemas.microsoft.com/office/drawing/2016/5/13/chartex" xmlns:cx8="http://schemas.microsoft.com/office/drawing/2016/5/14/chartex" xmlns:mc="http://schemas.openxmlformats.org/markup-compatibility/2006" xmlns:aink="http://schemas.microsoft.com/office/drawing/2016/ink" xmlns:am3d="http://schemas.microsoft.com/office/drawing/2017/model3d" xmlns:o="urn:schemas-microsoft-com:office:office" xmlns:r="http://schemas.openxmlformats.org/officeDocument/2006/relationships" xmlns:m="http://schemas.openxmlformats.org/officeDocument/2006/math" xmlns:v="urn:schemas-microsoft-com:vml" xmlns:wp14="http://schemas.microsoft.com/office/word/2010/wordprocessingDrawing" xmlns:wp="http://schemas.openxmlformats.org/drawingml/2006/wordprocessingDrawing" xmlns:w10="urn:schemas-microsoft-com:office:word" xmlns:w="http://schemas.openxmlformats.org/wordprocessingml/2006/main" xmlns:w14="http://schemas.microsoft.com/office/word/2010/wordml" xmlns:w15="http://schemas.microsoft.com/office/word/2012/wordml" xmlns:w16cex="http://schemas.microsoft.com/office/word/2018/wordml/cex" xmlns:w16cid="http://schemas.microsoft.com/office/word/2016/wordml/cid" xmlns:w16="http://schemas.microsoft.com/office/word/2018/wordml" xmlns:w16sdtdh="http://schemas.microsoft.com/office/word/2020/wordml/sdtdatahash" xmlns:w16se="http://schemas.microsoft.com/office/word/2015/wordml/symex" xmlns:wpg="http://schemas.microsoft.com/office/word/2010/wordprocessingGroup" xmlns:wpi="http://schemas.microsoft.com/office/word/2010/wordprocessingInk" xmlns:wne="http://schemas.microsoft.com/office/word/2006/wordml" xmlns:wps="http://schemas.microsoft.com/office/word/2010/wordprocessingShape" mc:Ignorable="w14 w15 w16se w16cid w16 w16cex w16sdtdh wp14">
+<w:endnotes xmlns:wpc="http://schemas.microsoft.com/office/word/2010/wordprocessingCanvas" xmlns:cx="http://schemas.microsoft.com/office/drawing/2014/chartex" xmlns:cx1="http://schemas.microsoft.com/office/drawing/2015/9/8/chartex" xmlns:cx2="http://schemas.microsoft.com/office/drawing/2015/10/21/chartex" xmlns:cx3="http://schemas.microsoft.com/office/drawing/2016/5/9/chartex" xmlns:cx4="http://schemas.microsoft.com/office/drawing/2016/5/10/chartex" xmlns:cx5="http://schemas.microsoft.com/office/drawing/2016/5/11/chartex" xmlns:cx6="http://schemas.microsoft.com/office/drawing/2016/5/12/chartex" xmlns:cx7="http://schemas.microsoft.com/office/drawing/2016/5/13/chartex" xmlns:cx8="http://schemas.microsoft.com/office/drawing/2016/5/14/chartex" xmlns:mc="http://schemas.openxmlformats.org/markup-compatibility/2006" xmlns:aink="http://schemas.microsoft.com/office/drawing/2016/ink" xmlns:am3d="http://schemas.microsoft.com/office/drawing/2017/model3d" xmlns:o="urn:schemas-microsoft-com:office:office" xmlns:oel="http://schemas.microsoft.com/office/2019/extlst" xmlns:r="http://schemas.openxmlformats.org/officeDocument/2006/relationships" xmlns:m="http://schemas.openxmlformats.org/officeDocument/2006/math" xmlns:v="urn:schemas-microsoft-com:vml" xmlns:wp14="http://schemas.microsoft.com/office/word/2010/wordprocessingDrawing" xmlns:wp="http://schemas.openxmlformats.org/drawingml/2006/wordprocessingDrawing" xmlns:w10="urn:schemas-microsoft-com:office:word" xmlns:w="http://schemas.openxmlformats.org/wordprocessingml/2006/main" xmlns:w14="http://schemas.microsoft.com/office/word/2010/wordml" xmlns:w15="http://schemas.microsoft.com/office/word/2012/wordml" xmlns:w16cex="http://schemas.microsoft.com/office/word/2018/wordml/cex" xmlns:w16cid="http://schemas.microsoft.com/office/word/2016/wordml/cid" xmlns:w16="http://schemas.microsoft.com/office/word/2018/wordml" xmlns:w16du="http://schemas.microsoft.com/office/word/2023/wordml/word16du" xmlns:w16sdtdh="http://schemas.microsoft.com/office/word/2020/wordml/sdtdatahash" xmlns:w16se="http://schemas.microsoft.com/office/word/2015/wordml/symex" xmlns:wpg="http://schemas.microsoft.com/office/word/2010/wordprocessingGroup" xmlns:wpi="http://schemas.microsoft.com/office/word/2010/wordprocessingInk" xmlns:wne="http://schemas.microsoft.com/office/word/2006/wordml" xmlns:wps="http://schemas.microsoft.com/office/word/2010/wordprocessingShape" mc:Ignorable="w14 w15 w16se w16cid w16 w16cex w16sdtdh w16du wp14">
   <w:endnote w:type="separator" w:id="-1">
     <w:p>
       <w:pPr>
@@ -3966,7 +3909,7 @@
 </file>
 
 <file path=word/footer1.xml><?xml version="1.0" encoding="utf-8"?>
-<w:ftr xmlns:wpc="http://schemas.microsoft.com/office/word/2010/wordprocessingCanvas" xmlns:cx="http://schemas.microsoft.com/office/drawing/2014/chartex" xmlns:cx1="http://schemas.microsoft.com/office/drawing/2015/9/8/chartex" xmlns:cx2="http://schemas.microsoft.com/office/drawing/2015/10/21/chartex" xmlns:cx3="http://schemas.microsoft.com/office/drawing/2016/5/9/chartex" xmlns:cx4="http://schemas.microsoft.com/office/drawing/2016/5/10/chartex" xmlns:cx5="http://schemas.microsoft.com/office/drawing/2016/5/11/chartex" xmlns:cx6="http://schemas.microsoft.com/office/drawing/2016/5/12/chartex" xmlns:cx7="http://schemas.microsoft.com/office/drawing/2016/5/13/chartex" xmlns:cx8="http://schemas.microsoft.com/office/drawing/2016/5/14/chartex" xmlns:mc="http://schemas.openxmlformats.org/markup-compatibility/2006" xmlns:aink="http://schemas.microsoft.com/office/drawing/2016/ink" xmlns:am3d="http://schemas.microsoft.com/office/drawing/2017/model3d" xmlns:o="urn:schemas-microsoft-com:office:office" xmlns:r="http://schemas.openxmlformats.org/officeDocument/2006/relationships" xmlns:m="http://schemas.openxmlformats.org/officeDocument/2006/math" xmlns:v="urn:schemas-microsoft-com:vml" xmlns:wp14="http://schemas.microsoft.com/office/word/2010/wordprocessingDrawing" xmlns:wp="http://schemas.openxmlformats.org/drawingml/2006/wordprocessingDrawing" xmlns:w10="urn:schemas-microsoft-com:office:word" xmlns:w="http://schemas.openxmlformats.org/wordprocessingml/2006/main" xmlns:w14="http://schemas.microsoft.com/office/word/2010/wordml" xmlns:w15="http://schemas.microsoft.com/office/word/2012/wordml" xmlns:w16cex="http://schemas.microsoft.com/office/word/2018/wordml/cex" xmlns:w16cid="http://schemas.microsoft.com/office/word/2016/wordml/cid" xmlns:w16="http://schemas.microsoft.com/office/word/2018/wordml" xmlns:w16sdtdh="http://schemas.microsoft.com/office/word/2020/wordml/sdtdatahash" xmlns:w16se="http://schemas.microsoft.com/office/word/2015/wordml/symex" xmlns:wpg="http://schemas.microsoft.com/office/word/2010/wordprocessingGroup" xmlns:wpi="http://schemas.microsoft.com/office/word/2010/wordprocessingInk" xmlns:wne="http://schemas.microsoft.com/office/word/2006/wordml" xmlns:wps="http://schemas.microsoft.com/office/word/2010/wordprocessingShape" mc:Ignorable="w14 w15 w16se w16cid w16 w16cex w16sdtdh wp14">
+<w:ftr xmlns:wpc="http://schemas.microsoft.com/office/word/2010/wordprocessingCanvas" xmlns:cx="http://schemas.microsoft.com/office/drawing/2014/chartex" xmlns:cx1="http://schemas.microsoft.com/office/drawing/2015/9/8/chartex" xmlns:cx2="http://schemas.microsoft.com/office/drawing/2015/10/21/chartex" xmlns:cx3="http://schemas.microsoft.com/office/drawing/2016/5/9/chartex" xmlns:cx4="http://schemas.microsoft.com/office/drawing/2016/5/10/chartex" xmlns:cx5="http://schemas.microsoft.com/office/drawing/2016/5/11/chartex" xmlns:cx6="http://schemas.microsoft.com/office/drawing/2016/5/12/chartex" xmlns:cx7="http://schemas.microsoft.com/office/drawing/2016/5/13/chartex" xmlns:cx8="http://schemas.microsoft.com/office/drawing/2016/5/14/chartex" xmlns:mc="http://schemas.openxmlformats.org/markup-compatibility/2006" xmlns:aink="http://schemas.microsoft.com/office/drawing/2016/ink" xmlns:am3d="http://schemas.microsoft.com/office/drawing/2017/model3d" xmlns:o="urn:schemas-microsoft-com:office:office" xmlns:oel="http://schemas.microsoft.com/office/2019/extlst" xmlns:r="http://schemas.openxmlformats.org/officeDocument/2006/relationships" xmlns:m="http://schemas.openxmlformats.org/officeDocument/2006/math" xmlns:v="urn:schemas-microsoft-com:vml" xmlns:wp14="http://schemas.microsoft.com/office/word/2010/wordprocessingDrawing" xmlns:wp="http://schemas.openxmlformats.org/drawingml/2006/wordprocessingDrawing" xmlns:w10="urn:schemas-microsoft-com:office:word" xmlns:w="http://schemas.openxmlformats.org/wordprocessingml/2006/main" xmlns:w14="http://schemas.microsoft.com/office/word/2010/wordml" xmlns:w15="http://schemas.microsoft.com/office/word/2012/wordml" xmlns:w16cex="http://schemas.microsoft.com/office/word/2018/wordml/cex" xmlns:w16cid="http://schemas.microsoft.com/office/word/2016/wordml/cid" xmlns:w16="http://schemas.microsoft.com/office/word/2018/wordml" xmlns:w16du="http://schemas.microsoft.com/office/word/2023/wordml/word16du" xmlns:w16sdtdh="http://schemas.microsoft.com/office/word/2020/wordml/sdtdatahash" xmlns:w16se="http://schemas.microsoft.com/office/word/2015/wordml/symex" xmlns:wpg="http://schemas.microsoft.com/office/word/2010/wordprocessingGroup" xmlns:wpi="http://schemas.microsoft.com/office/word/2010/wordprocessingInk" xmlns:wne="http://schemas.microsoft.com/office/word/2006/wordml" xmlns:wps="http://schemas.microsoft.com/office/word/2010/wordprocessingShape" mc:Ignorable="w14 w15 w16se w16cid w16 w16cex w16sdtdh w16du wp14">
   <w:p>
     <w:pPr>
       <w:pBdr>
@@ -4062,7 +4005,7 @@
 </file>
 
 <file path=word/footnotes.xml><?xml version="1.0" encoding="utf-8"?>
-<w:footnotes xmlns:wpc="http://schemas.microsoft.com/office/word/2010/wordprocessingCanvas" xmlns:cx="http://schemas.microsoft.com/office/drawing/2014/chartex" xmlns:cx1="http://schemas.microsoft.com/office/drawing/2015/9/8/chartex" xmlns:cx2="http://schemas.microsoft.com/office/drawing/2015/10/21/chartex" xmlns:cx3="http://schemas.microsoft.com/office/drawing/2016/5/9/chartex" xmlns:cx4="http://schemas.microsoft.com/office/drawing/2016/5/10/chartex" xmlns:cx5="http://schemas.microsoft.com/office/drawing/2016/5/11/chartex" xmlns:cx6="http://schemas.microsoft.com/office/drawing/2016/5/12/chartex" xmlns:cx7="http://schemas.microsoft.com/office/drawing/2016/5/13/chartex" xmlns:cx8="http://schemas.microsoft.com/office/drawing/2016/5/14/chartex" xmlns:mc="http://schemas.openxmlformats.org/markup-compatibility/2006" xmlns:aink="http://schemas.microsoft.com/office/drawing/2016/ink" xmlns:am3d="http://schemas.microsoft.com/office/drawing/2017/model3d" xmlns:o="urn:schemas-microsoft-com:office:office" xmlns:r="http://schemas.openxmlformats.org/officeDocument/2006/relationships" xmlns:m="http://schemas.openxmlformats.org/officeDocument/2006/math" xmlns:v="urn:schemas-microsoft-com:vml" xmlns:wp14="http://schemas.microsoft.com/office/word/2010/wordprocessingDrawing" xmlns:wp="http://schemas.openxmlformats.org/drawingml/2006/wordprocessingDrawing" xmlns:w10="urn:schemas-microsoft-com:office:word" xmlns:w="http://schemas.openxmlformats.org/wordprocessingml/2006/main" xmlns:w14="http://schemas.microsoft.com/office/word/2010/wordml" xmlns:w15="http://schemas.microsoft.com/office/word/2012/wordml" xmlns:w16cex="http://schemas.microsoft.com/office/word/2018/wordml/cex" xmlns:w16cid="http://schemas.microsoft.com/office/word/2016/wordml/cid" xmlns:w16="http://schemas.microsoft.com/office/word/2018/wordml" xmlns:w16sdtdh="http://schemas.microsoft.com/office/word/2020/wordml/sdtdatahash" xmlns:w16se="http://schemas.microsoft.com/office/word/2015/wordml/symex" xmlns:wpg="http://schemas.microsoft.com/office/word/2010/wordprocessingGroup" xmlns:wpi="http://schemas.microsoft.com/office/word/2010/wordprocessingInk" xmlns:wne="http://schemas.microsoft.com/office/word/2006/wordml" xmlns:wps="http://schemas.microsoft.com/office/word/2010/wordprocessingShape" mc:Ignorable="w14 w15 w16se w16cid w16 w16cex w16sdtdh wp14">
+<w:footnotes xmlns:wpc="http://schemas.microsoft.com/office/word/2010/wordprocessingCanvas" xmlns:cx="http://schemas.microsoft.com/office/drawing/2014/chartex" xmlns:cx1="http://schemas.microsoft.com/office/drawing/2015/9/8/chartex" xmlns:cx2="http://schemas.microsoft.com/office/drawing/2015/10/21/chartex" xmlns:cx3="http://schemas.microsoft.com/office/drawing/2016/5/9/chartex" xmlns:cx4="http://schemas.microsoft.com/office/drawing/2016/5/10/chartex" xmlns:cx5="http://schemas.microsoft.com/office/drawing/2016/5/11/chartex" xmlns:cx6="http://schemas.microsoft.com/office/drawing/2016/5/12/chartex" xmlns:cx7="http://schemas.microsoft.com/office/drawing/2016/5/13/chartex" xmlns:cx8="http://schemas.microsoft.com/office/drawing/2016/5/14/chartex" xmlns:mc="http://schemas.openxmlformats.org/markup-compatibility/2006" xmlns:aink="http://schemas.microsoft.com/office/drawing/2016/ink" xmlns:am3d="http://schemas.microsoft.com/office/drawing/2017/model3d" xmlns:o="urn:schemas-microsoft-com:office:office" xmlns:oel="http://schemas.microsoft.com/office/2019/extlst" xmlns:r="http://schemas.openxmlformats.org/officeDocument/2006/relationships" xmlns:m="http://schemas.openxmlformats.org/officeDocument/2006/math" xmlns:v="urn:schemas-microsoft-com:vml" xmlns:wp14="http://schemas.microsoft.com/office/word/2010/wordprocessingDrawing" xmlns:wp="http://schemas.openxmlformats.org/drawingml/2006/wordprocessingDrawing" xmlns:w10="urn:schemas-microsoft-com:office:word" xmlns:w="http://schemas.openxmlformats.org/wordprocessingml/2006/main" xmlns:w14="http://schemas.microsoft.com/office/word/2010/wordml" xmlns:w15="http://schemas.microsoft.com/office/word/2012/wordml" xmlns:w16cex="http://schemas.microsoft.com/office/word/2018/wordml/cex" xmlns:w16cid="http://schemas.microsoft.com/office/word/2016/wordml/cid" xmlns:w16="http://schemas.microsoft.com/office/word/2018/wordml" xmlns:w16du="http://schemas.microsoft.com/office/word/2023/wordml/word16du" xmlns:w16sdtdh="http://schemas.microsoft.com/office/word/2020/wordml/sdtdatahash" xmlns:w16se="http://schemas.microsoft.com/office/word/2015/wordml/symex" xmlns:wpg="http://schemas.microsoft.com/office/word/2010/wordprocessingGroup" xmlns:wpi="http://schemas.microsoft.com/office/word/2010/wordprocessingInk" xmlns:wne="http://schemas.microsoft.com/office/word/2006/wordml" xmlns:wps="http://schemas.microsoft.com/office/word/2010/wordprocessingShape" mc:Ignorable="w14 w15 w16se w16cid w16 w16cex w16sdtdh w16du wp14">
   <w:footnote w:type="separator" w:id="-1">
     <w:p>
       <w:pPr>
@@ -4087,7 +4030,7 @@
 </file>
 
 <file path=word/numbering.xml><?xml version="1.0" encoding="utf-8"?>
-<w:numbering xmlns:wpc="http://schemas.microsoft.com/office/word/2010/wordprocessingCanvas" xmlns:cx="http://schemas.microsoft.com/office/drawing/2014/chartex" xmlns:cx1="http://schemas.microsoft.com/office/drawing/2015/9/8/chartex" xmlns:cx2="http://schemas.microsoft.com/office/drawing/2015/10/21/chartex" xmlns:cx3="http://schemas.microsoft.com/office/drawing/2016/5/9/chartex" xmlns:cx4="http://schemas.microsoft.com/office/drawing/2016/5/10/chartex" xmlns:cx5="http://schemas.microsoft.com/office/drawing/2016/5/11/chartex" xmlns:cx6="http://schemas.microsoft.com/office/drawing/2016/5/12/chartex" xmlns:cx7="http://schemas.microsoft.com/office/drawing/2016/5/13/chartex" xmlns:cx8="http://schemas.microsoft.com/office/drawing/2016/5/14/chartex" xmlns:mc="http://schemas.openxmlformats.org/markup-compatibility/2006" xmlns:aink="http://schemas.microsoft.com/office/drawing/2016/ink" xmlns:am3d="http://schemas.microsoft.com/office/drawing/2017/model3d" xmlns:o="urn:schemas-microsoft-com:office:office" xmlns:r="http://schemas.openxmlformats.org/officeDocument/2006/relationships" xmlns:m="http://schemas.openxmlformats.org/officeDocument/2006/math" xmlns:v="urn:schemas-microsoft-com:vml" xmlns:wp14="http://schemas.microsoft.com/office/word/2010/wordprocessingDrawing" xmlns:wp="http://schemas.openxmlformats.org/drawingml/2006/wordprocessingDrawing" xmlns:w10="urn:schemas-microsoft-com:office:word" xmlns:w="http://schemas.openxmlformats.org/wordprocessingml/2006/main" xmlns:w14="http://schemas.microsoft.com/office/word/2010/wordml" xmlns:w15="http://schemas.microsoft.com/office/word/2012/wordml" xmlns:w16cex="http://schemas.microsoft.com/office/word/2018/wordml/cex" xmlns:w16cid="http://schemas.microsoft.com/office/word/2016/wordml/cid" xmlns:w16="http://schemas.microsoft.com/office/word/2018/wordml" xmlns:w16sdtdh="http://schemas.microsoft.com/office/word/2020/wordml/sdtdatahash" xmlns:w16se="http://schemas.microsoft.com/office/word/2015/wordml/symex" xmlns:wpg="http://schemas.microsoft.com/office/word/2010/wordprocessingGroup" xmlns:wpi="http://schemas.microsoft.com/office/word/2010/wordprocessingInk" xmlns:wne="http://schemas.microsoft.com/office/word/2006/wordml" xmlns:wps="http://schemas.microsoft.com/office/word/2010/wordprocessingShape" mc:Ignorable="w14 w15 w16se w16cid w16 w16cex w16sdtdh wp14">
+<w:numbering xmlns:wpc="http://schemas.microsoft.com/office/word/2010/wordprocessingCanvas" xmlns:cx="http://schemas.microsoft.com/office/drawing/2014/chartex" xmlns:cx1="http://schemas.microsoft.com/office/drawing/2015/9/8/chartex" xmlns:cx2="http://schemas.microsoft.com/office/drawing/2015/10/21/chartex" xmlns:cx3="http://schemas.microsoft.com/office/drawing/2016/5/9/chartex" xmlns:cx4="http://schemas.microsoft.com/office/drawing/2016/5/10/chartex" xmlns:cx5="http://schemas.microsoft.com/office/drawing/2016/5/11/chartex" xmlns:cx6="http://schemas.microsoft.com/office/drawing/2016/5/12/chartex" xmlns:cx7="http://schemas.microsoft.com/office/drawing/2016/5/13/chartex" xmlns:cx8="http://schemas.microsoft.com/office/drawing/2016/5/14/chartex" xmlns:mc="http://schemas.openxmlformats.org/markup-compatibility/2006" xmlns:aink="http://schemas.microsoft.com/office/drawing/2016/ink" xmlns:am3d="http://schemas.microsoft.com/office/drawing/2017/model3d" xmlns:o="urn:schemas-microsoft-com:office:office" xmlns:oel="http://schemas.microsoft.com/office/2019/extlst" xmlns:r="http://schemas.openxmlformats.org/officeDocument/2006/relationships" xmlns:m="http://schemas.openxmlformats.org/officeDocument/2006/math" xmlns:v="urn:schemas-microsoft-com:vml" xmlns:wp14="http://schemas.microsoft.com/office/word/2010/wordprocessingDrawing" xmlns:wp="http://schemas.openxmlformats.org/drawingml/2006/wordprocessingDrawing" xmlns:w10="urn:schemas-microsoft-com:office:word" xmlns:w="http://schemas.openxmlformats.org/wordprocessingml/2006/main" xmlns:w14="http://schemas.microsoft.com/office/word/2010/wordml" xmlns:w15="http://schemas.microsoft.com/office/word/2012/wordml" xmlns:w16cex="http://schemas.microsoft.com/office/word/2018/wordml/cex" xmlns:w16cid="http://schemas.microsoft.com/office/word/2016/wordml/cid" xmlns:w16="http://schemas.microsoft.com/office/word/2018/wordml" xmlns:w16du="http://schemas.microsoft.com/office/word/2023/wordml/word16du" xmlns:w16sdtdh="http://schemas.microsoft.com/office/word/2020/wordml/sdtdatahash" xmlns:w16se="http://schemas.microsoft.com/office/word/2015/wordml/symex" xmlns:wpg="http://schemas.microsoft.com/office/word/2010/wordprocessingGroup" xmlns:wpi="http://schemas.microsoft.com/office/word/2010/wordprocessingInk" xmlns:wne="http://schemas.microsoft.com/office/word/2006/wordml" xmlns:wps="http://schemas.microsoft.com/office/word/2010/wordprocessingShape" mc:Ignorable="w14 w15 w16se w16cid w16 w16cex w16sdtdh w16du wp14">
   <w:abstractNum w:abstractNumId="0" w15:restartNumberingAfterBreak="0">
     <w:nsid w:val="31776F55"/>
     <w:multiLevelType w:val="multilevel"/>
@@ -4287,17 +4230,17 @@
       </w:pPr>
     </w:lvl>
   </w:abstractNum>
-  <w:num w:numId="1">
+  <w:num w:numId="1" w16cid:durableId="2026130125">
     <w:abstractNumId w:val="0"/>
   </w:num>
-  <w:num w:numId="2">
+  <w:num w:numId="2" w16cid:durableId="707023860">
     <w:abstractNumId w:val="1"/>
   </w:num>
 </w:numbering>
 </file>
 
 <file path=word/styles.xml><?xml version="1.0" encoding="utf-8"?>
-<w:styles xmlns:mc="http://schemas.openxmlformats.org/markup-compatibility/2006" xmlns:r="http://schemas.openxmlformats.org/officeDocument/2006/relationships" xmlns:w="http://schemas.openxmlformats.org/wordprocessingml/2006/main" xmlns:w14="http://schemas.microsoft.com/office/word/2010/wordml" xmlns:w15="http://schemas.microsoft.com/office/word/2012/wordml" xmlns:w16cex="http://schemas.microsoft.com/office/word/2018/wordml/cex" xmlns:w16cid="http://schemas.microsoft.com/office/word/2016/wordml/cid" xmlns:w16="http://schemas.microsoft.com/office/word/2018/wordml" xmlns:w16sdtdh="http://schemas.microsoft.com/office/word/2020/wordml/sdtdatahash" xmlns:w16se="http://schemas.microsoft.com/office/word/2015/wordml/symex" mc:Ignorable="w14 w15 w16se w16cid w16 w16cex w16sdtdh">
+<w:styles xmlns:mc="http://schemas.openxmlformats.org/markup-compatibility/2006" xmlns:r="http://schemas.openxmlformats.org/officeDocument/2006/relationships" xmlns:w="http://schemas.openxmlformats.org/wordprocessingml/2006/main" xmlns:w14="http://schemas.microsoft.com/office/word/2010/wordml" xmlns:w15="http://schemas.microsoft.com/office/word/2012/wordml" xmlns:w16cex="http://schemas.microsoft.com/office/word/2018/wordml/cex" xmlns:w16cid="http://schemas.microsoft.com/office/word/2016/wordml/cid" xmlns:w16="http://schemas.microsoft.com/office/word/2018/wordml" xmlns:w16du="http://schemas.microsoft.com/office/word/2023/wordml/word16du" xmlns:w16sdtdh="http://schemas.microsoft.com/office/word/2020/wordml/sdtdatahash" xmlns:w16se="http://schemas.microsoft.com/office/word/2015/wordml/symex" mc:Ignorable="w14 w15 w16se w16cid w16 w16cex w16sdtdh w16du">
   <w:docDefaults>
     <w:rPrDefault>
       <w:rPr>

</xml_diff>